<commit_message>
Actualizacion de las actas 14/09/2020
</commit_message>
<xml_diff>
--- a/Documentacion/Editable/Actas.docx
+++ b/Documentacion/Editable/Actas.docx
@@ -1448,13 +1448,7 @@
               <w:rPr>
                 <w:rFonts w:ascii="Gill Sans MT" w:hAnsi="Gill Sans MT" w:cs="Arial"/>
               </w:rPr>
-              <w:t>0</w:t>
-            </w:r>
-            <w:r>
-              <w:rPr>
-                <w:rFonts w:ascii="Gill Sans MT" w:hAnsi="Gill Sans MT" w:cs="Arial"/>
-              </w:rPr>
-              <w:t>2</w:t>
+              <w:t>02</w:t>
             </w:r>
           </w:p>
         </w:tc>
@@ -1693,25 +1687,7 @@
               <w:rPr>
                 <w:rFonts w:ascii="Gill Sans MT" w:hAnsi="Gill Sans MT" w:cs="Arial"/>
               </w:rPr>
-              <w:t>4 –</w:t>
-            </w:r>
-            <w:r>
-              <w:rPr>
-                <w:rFonts w:ascii="Gill Sans MT" w:hAnsi="Gill Sans MT" w:cs="Arial"/>
-              </w:rPr>
-              <w:t xml:space="preserve"> </w:t>
-            </w:r>
-            <w:r>
-              <w:rPr>
-                <w:rFonts w:ascii="Gill Sans MT" w:hAnsi="Gill Sans MT" w:cs="Arial"/>
-              </w:rPr>
-              <w:t>septiembre</w:t>
-            </w:r>
-            <w:r>
-              <w:rPr>
-                <w:rFonts w:ascii="Gill Sans MT" w:hAnsi="Gill Sans MT" w:cs="Arial"/>
-              </w:rPr>
-              <w:t xml:space="preserve"> - 2020</w:t>
+              <w:t>4 – septiembre - 2020</w:t>
             </w:r>
           </w:p>
         </w:tc>
@@ -1818,19 +1794,7 @@
               <w:rPr>
                 <w:rFonts w:ascii="Gill Sans MT" w:hAnsi="Gill Sans MT" w:cs="Arial"/>
               </w:rPr>
-              <w:t>8:00</w:t>
-            </w:r>
-            <w:r>
-              <w:rPr>
-                <w:rFonts w:ascii="Gill Sans MT" w:hAnsi="Gill Sans MT" w:cs="Arial"/>
-              </w:rPr>
-              <w:t xml:space="preserve"> </w:t>
-            </w:r>
-            <w:r>
-              <w:rPr>
-                <w:rFonts w:ascii="Gill Sans MT" w:hAnsi="Gill Sans MT" w:cs="Arial"/>
-              </w:rPr>
-              <w:t>am</w:t>
+              <w:t>8:00 am</w:t>
             </w:r>
           </w:p>
         </w:tc>
@@ -1919,25 +1883,7 @@
               <w:rPr>
                 <w:rFonts w:ascii="Gill Sans MT" w:hAnsi="Gill Sans MT" w:cs="Arial"/>
               </w:rPr>
-              <w:t>10</w:t>
-            </w:r>
-            <w:r>
-              <w:rPr>
-                <w:rFonts w:ascii="Gill Sans MT" w:hAnsi="Gill Sans MT" w:cs="Arial"/>
-              </w:rPr>
-              <w:t xml:space="preserve">:00 </w:t>
-            </w:r>
-            <w:r>
-              <w:rPr>
-                <w:rFonts w:ascii="Gill Sans MT" w:hAnsi="Gill Sans MT" w:cs="Arial"/>
-              </w:rPr>
-              <w:t>a</w:t>
-            </w:r>
-            <w:r>
-              <w:rPr>
-                <w:rFonts w:ascii="Gill Sans MT" w:hAnsi="Gill Sans MT" w:cs="Arial"/>
-              </w:rPr>
-              <w:t>m</w:t>
+              <w:t>10:00 am</w:t>
             </w:r>
           </w:p>
         </w:tc>
@@ -2602,10 +2548,7 @@
               <w:t>Reunión con el equipo</w:t>
             </w:r>
             <w:r>
-              <w:t xml:space="preserve"> completo por medio de Teams </w:t>
-            </w:r>
-            <w:r>
-              <w:t>para discutir sobre los avances del proyecto, la documentación e ideas para mejorar.</w:t>
+              <w:t xml:space="preserve"> completo por medio de Teams para discutir sobre los avances del proyecto, la documentación e ideas para mejorar.</w:t>
             </w:r>
           </w:p>
         </w:tc>
@@ -2662,15 +2605,7 @@
               </w:rPr>
             </w:pPr>
             <w:r>
-              <w:t xml:space="preserve">Todo el grupo se reunió para organizar y colocarle un formato APA al documento final, asi mismo entre todos se revisó la redacción del documento, se </w:t>
-            </w:r>
-            <w:proofErr w:type="gramStart"/>
-            <w:r>
-              <w:t>re plantearon</w:t>
-            </w:r>
-            <w:proofErr w:type="gramEnd"/>
-            <w:r>
-              <w:t xml:space="preserve"> los objetivos y se concretaron los objetivos específicos, además se crearon las historias de usuarios y una primera idea de la base de datos.</w:t>
+              <w:t>Todo el grupo se reunió para organizar y colocarle un formato APA al documento final, asi mismo entre todos se revisó la redacción del documento, se re plantearon los objetivos y se concretaron los objetivos específicos, además se crearon las historias de usuarios y una primera idea de la base de datos.</w:t>
             </w:r>
           </w:p>
         </w:tc>
@@ -2810,13 +2745,7 @@
               <w:rPr>
                 <w:rFonts w:ascii="Gill Sans MT" w:hAnsi="Gill Sans MT" w:cs="Arial"/>
               </w:rPr>
-              <w:t>0</w:t>
-            </w:r>
-            <w:r>
-              <w:rPr>
-                <w:rFonts w:ascii="Gill Sans MT" w:hAnsi="Gill Sans MT" w:cs="Arial"/>
-              </w:rPr>
-              <w:t>3</w:t>
+              <w:t>03</w:t>
             </w:r>
           </w:p>
         </w:tc>
@@ -3067,13 +2996,7 @@
               <w:rPr>
                 <w:rFonts w:ascii="Gill Sans MT" w:hAnsi="Gill Sans MT" w:cs="Arial"/>
               </w:rPr>
-              <w:t>10</w:t>
-            </w:r>
-            <w:r>
-              <w:rPr>
-                <w:rFonts w:ascii="Gill Sans MT" w:hAnsi="Gill Sans MT" w:cs="Arial"/>
-              </w:rPr>
-              <w:t xml:space="preserve"> – septiembre - 2020</w:t>
+              <w:t>10 – septiembre - 2020</w:t>
             </w:r>
           </w:p>
         </w:tc>
@@ -3180,13 +3103,7 @@
               <w:rPr>
                 <w:rFonts w:ascii="Gill Sans MT" w:hAnsi="Gill Sans MT" w:cs="Arial"/>
               </w:rPr>
-              <w:t>9</w:t>
-            </w:r>
-            <w:r>
-              <w:rPr>
-                <w:rFonts w:ascii="Gill Sans MT" w:hAnsi="Gill Sans MT" w:cs="Arial"/>
-              </w:rPr>
-              <w:t>:00 am</w:t>
+              <w:t>9:00 am</w:t>
             </w:r>
           </w:p>
         </w:tc>
@@ -3275,19 +3192,7 @@
               <w:rPr>
                 <w:rFonts w:ascii="Gill Sans MT" w:hAnsi="Gill Sans MT" w:cs="Arial"/>
               </w:rPr>
-              <w:t>1</w:t>
-            </w:r>
-            <w:r>
-              <w:rPr>
-                <w:rFonts w:ascii="Gill Sans MT" w:hAnsi="Gill Sans MT" w:cs="Arial"/>
-              </w:rPr>
-              <w:t>1</w:t>
-            </w:r>
-            <w:r>
-              <w:rPr>
-                <w:rFonts w:ascii="Gill Sans MT" w:hAnsi="Gill Sans MT" w:cs="Arial"/>
-              </w:rPr>
-              <w:t>:00 am</w:t>
+              <w:t>11:00 am</w:t>
             </w:r>
           </w:p>
         </w:tc>
@@ -4152,13 +4057,7 @@
               <w:rPr>
                 <w:rFonts w:ascii="Gill Sans MT" w:hAnsi="Gill Sans MT" w:cs="Arial"/>
               </w:rPr>
-              <w:t>0</w:t>
-            </w:r>
-            <w:r>
-              <w:rPr>
-                <w:rFonts w:ascii="Gill Sans MT" w:hAnsi="Gill Sans MT" w:cs="Arial"/>
-              </w:rPr>
-              <w:t>4</w:t>
+              <w:t>04</w:t>
             </w:r>
           </w:p>
         </w:tc>
@@ -5377,21 +5276,1365 @@
               <w:t xml:space="preserve"> crearon y asignaros las </w:t>
             </w:r>
             <w:r>
-              <w:t xml:space="preserve">tareas a los integrantes del grupo por medio del Zen </w:t>
-            </w:r>
-            <w:proofErr w:type="gramStart"/>
-            <w:r>
-              <w:t>Hub</w:t>
-            </w:r>
-            <w:proofErr w:type="gramEnd"/>
-            <w:r>
-              <w:t xml:space="preserve">, </w:t>
+              <w:t xml:space="preserve">tareas a los integrantes del grupo por medio del Zen Hub, </w:t>
             </w:r>
             <w:r>
               <w:t>asi mismo se pidió una revisión a la profesora Isabel Mahecha para revisar que la plantación este bien</w:t>
             </w:r>
             <w:r>
               <w:t xml:space="preserve">. </w:t>
+            </w:r>
+          </w:p>
+        </w:tc>
+      </w:tr>
+    </w:tbl>
+    <w:p/>
+    <w:tbl>
+      <w:tblPr>
+        <w:tblW w:w="9918" w:type="dxa"/>
+        <w:tblBorders>
+          <w:top w:val="single" w:sz="4" w:space="0" w:color="auto"/>
+          <w:left w:val="single" w:sz="4" w:space="0" w:color="auto"/>
+          <w:bottom w:val="single" w:sz="4" w:space="0" w:color="auto"/>
+          <w:right w:val="single" w:sz="4" w:space="0" w:color="auto"/>
+          <w:insideH w:val="single" w:sz="4" w:space="0" w:color="auto"/>
+          <w:insideV w:val="single" w:sz="4" w:space="0" w:color="auto"/>
+        </w:tblBorders>
+        <w:tblCellMar>
+          <w:left w:w="70" w:type="dxa"/>
+          <w:right w:w="70" w:type="dxa"/>
+        </w:tblCellMar>
+        <w:tblLook w:val="0000" w:firstRow="0" w:lastRow="0" w:firstColumn="0" w:lastColumn="0" w:noHBand="0" w:noVBand="0"/>
+      </w:tblPr>
+      <w:tblGrid>
+        <w:gridCol w:w="2410"/>
+        <w:gridCol w:w="4389"/>
+        <w:gridCol w:w="1418"/>
+        <w:gridCol w:w="1701"/>
+      </w:tblGrid>
+      <w:tr>
+        <w:trPr>
+          <w:trHeight w:val="270"/>
+        </w:trPr>
+        <w:tc>
+          <w:tcPr>
+            <w:tcW w:w="2410" w:type="dxa"/>
+            <w:shd w:val="clear" w:color="auto" w:fill="0054A7"/>
+            <w:vAlign w:val="center"/>
+          </w:tcPr>
+          <w:p>
+            <w:pPr>
+              <w:rPr>
+                <w:rFonts w:ascii="Gill Sans MT" w:hAnsi="Gill Sans MT" w:cs="Arial"/>
+                <w:b/>
+                <w:bCs/>
+                <w:color w:val="FFFFFF"/>
+              </w:rPr>
+            </w:pPr>
+            <w:r>
+              <w:lastRenderedPageBreak/>
+              <w:br w:type="page"/>
+            </w:r>
+            <w:r>
+              <w:rPr>
+                <w:rFonts w:ascii="Gill Sans MT" w:hAnsi="Gill Sans MT" w:cs="Arial"/>
+                <w:b/>
+                <w:bCs/>
+                <w:color w:val="FFFFFF" w:themeColor="background1"/>
+              </w:rPr>
+              <w:t>MACROPROCESO</w:t>
+            </w:r>
+            <w:r>
+              <w:rPr>
+                <w:rFonts w:ascii="Gill Sans MT" w:hAnsi="Gill Sans MT" w:cs="Arial"/>
+                <w:b/>
+                <w:bCs/>
+                <w:color w:val="FFFFFF"/>
+              </w:rPr>
+              <w:t xml:space="preserve"> </w:t>
+            </w:r>
+          </w:p>
+        </w:tc>
+        <w:tc>
+          <w:tcPr>
+            <w:tcW w:w="4389" w:type="dxa"/>
+            <w:vAlign w:val="center"/>
+          </w:tcPr>
+          <w:p>
+            <w:pPr>
+              <w:rPr>
+                <w:rFonts w:ascii="Gill Sans MT" w:hAnsi="Gill Sans MT" w:cs="Arial"/>
+              </w:rPr>
+            </w:pPr>
+            <w:r>
+              <w:rPr>
+                <w:rFonts w:ascii="Gill Sans MT" w:hAnsi="Gill Sans MT" w:cs="Arial"/>
+              </w:rPr>
+              <w:t>Reunión sobre Curso y tareas de la semana ¿</w:t>
+            </w:r>
+          </w:p>
+        </w:tc>
+        <w:tc>
+          <w:tcPr>
+            <w:tcW w:w="1418" w:type="dxa"/>
+            <w:shd w:val="clear" w:color="auto" w:fill="0054A7"/>
+            <w:vAlign w:val="center"/>
+          </w:tcPr>
+          <w:p>
+            <w:pPr>
+              <w:rPr>
+                <w:rFonts w:ascii="Gill Sans MT" w:hAnsi="Gill Sans MT" w:cs="Arial"/>
+              </w:rPr>
+            </w:pPr>
+            <w:r>
+              <w:rPr>
+                <w:rFonts w:ascii="Gill Sans MT" w:hAnsi="Gill Sans MT" w:cs="Arial"/>
+                <w:b/>
+                <w:bCs/>
+                <w:color w:val="FFFFFF" w:themeColor="background1"/>
+              </w:rPr>
+              <w:t>ACTA</w:t>
+            </w:r>
+            <w:r>
+              <w:rPr>
+                <w:rFonts w:ascii="Gill Sans MT" w:hAnsi="Gill Sans MT" w:cs="Arial"/>
+                <w:b/>
+                <w:bCs/>
+                <w:color w:val="FFFFFF"/>
+              </w:rPr>
+              <w:t xml:space="preserve"> No.</w:t>
+            </w:r>
+          </w:p>
+        </w:tc>
+        <w:tc>
+          <w:tcPr>
+            <w:tcW w:w="1701" w:type="dxa"/>
+            <w:vAlign w:val="center"/>
+          </w:tcPr>
+          <w:p>
+            <w:pPr>
+              <w:jc w:val="center"/>
+              <w:rPr>
+                <w:rFonts w:ascii="Gill Sans MT" w:hAnsi="Gill Sans MT" w:cs="Arial"/>
+              </w:rPr>
+            </w:pPr>
+            <w:r>
+              <w:rPr>
+                <w:rFonts w:ascii="Gill Sans MT" w:hAnsi="Gill Sans MT" w:cs="Arial"/>
+              </w:rPr>
+              <w:t>0</w:t>
+            </w:r>
+            <w:r>
+              <w:rPr>
+                <w:rFonts w:ascii="Gill Sans MT" w:hAnsi="Gill Sans MT" w:cs="Arial"/>
+              </w:rPr>
+              <w:t>5</w:t>
+            </w:r>
+          </w:p>
+        </w:tc>
+      </w:tr>
+    </w:tbl>
+    <w:p>
+      <w:pPr>
+        <w:rPr>
+          <w:rFonts w:ascii="Gill Sans MT" w:hAnsi="Gill Sans MT" w:cs="Arial"/>
+          <w:sz w:val="18"/>
+          <w:szCs w:val="18"/>
+        </w:rPr>
+      </w:pPr>
+    </w:p>
+    <w:tbl>
+      <w:tblPr>
+        <w:tblW w:w="9918" w:type="dxa"/>
+        <w:tblBorders>
+          <w:top w:val="single" w:sz="4" w:space="0" w:color="auto"/>
+          <w:left w:val="single" w:sz="4" w:space="0" w:color="auto"/>
+          <w:bottom w:val="single" w:sz="4" w:space="0" w:color="auto"/>
+          <w:right w:val="single" w:sz="4" w:space="0" w:color="auto"/>
+          <w:insideH w:val="single" w:sz="4" w:space="0" w:color="auto"/>
+          <w:insideV w:val="single" w:sz="4" w:space="0" w:color="auto"/>
+        </w:tblBorders>
+        <w:tblCellMar>
+          <w:left w:w="70" w:type="dxa"/>
+          <w:right w:w="70" w:type="dxa"/>
+        </w:tblCellMar>
+        <w:tblLook w:val="0000" w:firstRow="0" w:lastRow="0" w:firstColumn="0" w:lastColumn="0" w:noHBand="0" w:noVBand="0"/>
+      </w:tblPr>
+      <w:tblGrid>
+        <w:gridCol w:w="2441"/>
+        <w:gridCol w:w="2959"/>
+        <w:gridCol w:w="1560"/>
+        <w:gridCol w:w="2958"/>
+      </w:tblGrid>
+      <w:tr>
+        <w:trPr>
+          <w:trHeight w:val="257"/>
+        </w:trPr>
+        <w:tc>
+          <w:tcPr>
+            <w:tcW w:w="9918" w:type="dxa"/>
+            <w:gridSpan w:val="4"/>
+            <w:tcBorders>
+              <w:right w:val="single" w:sz="4" w:space="0" w:color="auto"/>
+            </w:tcBorders>
+            <w:shd w:val="clear" w:color="auto" w:fill="0054A7"/>
+            <w:vAlign w:val="center"/>
+          </w:tcPr>
+          <w:p>
+            <w:pPr>
+              <w:pStyle w:val="Ttulo3"/>
+              <w:jc w:val="both"/>
+              <w:rPr>
+                <w:rFonts w:ascii="Gill Sans MT" w:hAnsi="Gill Sans MT"/>
+                <w:color w:val="FFFFFF"/>
+                <w:sz w:val="22"/>
+                <w:szCs w:val="22"/>
+              </w:rPr>
+            </w:pPr>
+            <w:r>
+              <w:rPr>
+                <w:rFonts w:ascii="Gill Sans MT" w:hAnsi="Gill Sans MT"/>
+                <w:color w:val="FFFFFF"/>
+                <w:sz w:val="22"/>
+                <w:szCs w:val="22"/>
+              </w:rPr>
+              <w:t>DATOS BASICOS:</w:t>
+            </w:r>
+          </w:p>
+        </w:tc>
+      </w:tr>
+      <w:tr>
+        <w:trPr>
+          <w:trHeight w:val="341"/>
+        </w:trPr>
+        <w:tc>
+          <w:tcPr>
+            <w:tcW w:w="2441" w:type="dxa"/>
+            <w:tcBorders>
+              <w:top w:val="single" w:sz="4" w:space="0" w:color="auto"/>
+              <w:left w:val="single" w:sz="4" w:space="0" w:color="auto"/>
+              <w:bottom w:val="single" w:sz="4" w:space="0" w:color="auto"/>
+            </w:tcBorders>
+            <w:shd w:val="clear" w:color="auto" w:fill="808080" w:themeFill="background1" w:themeFillShade="80"/>
+            <w:vAlign w:val="center"/>
+          </w:tcPr>
+          <w:p>
+            <w:pPr>
+              <w:rPr>
+                <w:rFonts w:ascii="Gill Sans MT" w:hAnsi="Gill Sans MT" w:cs="Arial"/>
+                <w:b/>
+                <w:bCs/>
+                <w:color w:val="FFFFFF" w:themeColor="background1"/>
+              </w:rPr>
+            </w:pPr>
+            <w:r>
+              <w:rPr>
+                <w:rFonts w:ascii="Gill Sans MT" w:hAnsi="Gill Sans MT" w:cs="Arial"/>
+                <w:b/>
+                <w:bCs/>
+                <w:color w:val="FFFFFF" w:themeColor="background1"/>
+              </w:rPr>
+              <w:t>OBJETIVO</w:t>
+            </w:r>
+          </w:p>
+        </w:tc>
+        <w:tc>
+          <w:tcPr>
+            <w:tcW w:w="7477" w:type="dxa"/>
+            <w:gridSpan w:val="3"/>
+            <w:tcBorders>
+              <w:top w:val="single" w:sz="4" w:space="0" w:color="auto"/>
+              <w:left w:val="single" w:sz="4" w:space="0" w:color="auto"/>
+              <w:bottom w:val="single" w:sz="4" w:space="0" w:color="auto"/>
+            </w:tcBorders>
+            <w:shd w:val="clear" w:color="auto" w:fill="auto"/>
+            <w:vAlign w:val="center"/>
+          </w:tcPr>
+          <w:p>
+            <w:pPr>
+              <w:rPr>
+                <w:rFonts w:ascii="Gill Sans MT" w:hAnsi="Gill Sans MT" w:cs="Arial"/>
+              </w:rPr>
+            </w:pPr>
+            <w:r>
+              <w:rPr>
+                <w:rFonts w:ascii="Gill Sans MT" w:hAnsi="Gill Sans MT" w:cs="Arial"/>
+              </w:rPr>
+              <w:t>Revisar los avances y alcances que se lograron con respecto al curso de desarrollo web además de asignar las tareas de la semana.</w:t>
+            </w:r>
+          </w:p>
+        </w:tc>
+      </w:tr>
+      <w:tr>
+        <w:trPr>
+          <w:trHeight w:val="364"/>
+        </w:trPr>
+        <w:tc>
+          <w:tcPr>
+            <w:tcW w:w="2441" w:type="dxa"/>
+            <w:tcBorders>
+              <w:top w:val="single" w:sz="4" w:space="0" w:color="auto"/>
+              <w:bottom w:val="single" w:sz="4" w:space="0" w:color="auto"/>
+            </w:tcBorders>
+            <w:shd w:val="clear" w:color="auto" w:fill="808080" w:themeFill="background1" w:themeFillShade="80"/>
+            <w:vAlign w:val="center"/>
+          </w:tcPr>
+          <w:p>
+            <w:pPr>
+              <w:rPr>
+                <w:rFonts w:ascii="Gill Sans MT" w:hAnsi="Gill Sans MT" w:cs="Arial"/>
+                <w:b/>
+                <w:bCs/>
+                <w:color w:val="FFFFFF" w:themeColor="background1"/>
+              </w:rPr>
+            </w:pPr>
+            <w:r>
+              <w:rPr>
+                <w:rFonts w:ascii="Gill Sans MT" w:hAnsi="Gill Sans MT" w:cs="Arial"/>
+                <w:b/>
+                <w:bCs/>
+                <w:color w:val="FFFFFF" w:themeColor="background1"/>
+              </w:rPr>
+              <w:t>LUGAR</w:t>
+            </w:r>
+          </w:p>
+        </w:tc>
+        <w:tc>
+          <w:tcPr>
+            <w:tcW w:w="2959" w:type="dxa"/>
+            <w:vAlign w:val="center"/>
+          </w:tcPr>
+          <w:p>
+            <w:pPr>
+              <w:rPr>
+                <w:rFonts w:ascii="Gill Sans MT" w:hAnsi="Gill Sans MT" w:cs="Arial"/>
+              </w:rPr>
+            </w:pPr>
+            <w:r>
+              <w:rPr>
+                <w:rFonts w:ascii="Gill Sans MT" w:hAnsi="Gill Sans MT" w:cs="Arial"/>
+              </w:rPr>
+              <w:t>Virtual</w:t>
+            </w:r>
+          </w:p>
+        </w:tc>
+        <w:tc>
+          <w:tcPr>
+            <w:tcW w:w="1560" w:type="dxa"/>
+            <w:tcBorders>
+              <w:bottom w:val="single" w:sz="4" w:space="0" w:color="auto"/>
+            </w:tcBorders>
+            <w:shd w:val="clear" w:color="auto" w:fill="808080" w:themeFill="background1" w:themeFillShade="80"/>
+            <w:vAlign w:val="center"/>
+          </w:tcPr>
+          <w:p>
+            <w:pPr>
+              <w:rPr>
+                <w:rFonts w:ascii="Gill Sans MT" w:hAnsi="Gill Sans MT" w:cs="Arial"/>
+                <w:b/>
+                <w:bCs/>
+                <w:color w:val="FFFFFF" w:themeColor="background1"/>
+              </w:rPr>
+            </w:pPr>
+            <w:r>
+              <w:rPr>
+                <w:rFonts w:ascii="Gill Sans MT" w:hAnsi="Gill Sans MT" w:cs="Arial"/>
+                <w:b/>
+                <w:bCs/>
+                <w:color w:val="FFFFFF" w:themeColor="background1"/>
+              </w:rPr>
+              <w:t>FECHA REUNION</w:t>
+            </w:r>
+          </w:p>
+        </w:tc>
+        <w:tc>
+          <w:tcPr>
+            <w:tcW w:w="2958" w:type="dxa"/>
+            <w:tcBorders>
+              <w:bottom w:val="single" w:sz="4" w:space="0" w:color="auto"/>
+              <w:right w:val="single" w:sz="4" w:space="0" w:color="auto"/>
+            </w:tcBorders>
+            <w:vAlign w:val="center"/>
+          </w:tcPr>
+          <w:p>
+            <w:pPr>
+              <w:jc w:val="center"/>
+              <w:rPr>
+                <w:rFonts w:ascii="Gill Sans MT" w:hAnsi="Gill Sans MT" w:cs="Arial"/>
+              </w:rPr>
+            </w:pPr>
+            <w:r>
+              <w:rPr>
+                <w:rFonts w:ascii="Gill Sans MT" w:hAnsi="Gill Sans MT" w:cs="Arial"/>
+              </w:rPr>
+              <w:t>1</w:t>
+            </w:r>
+            <w:r>
+              <w:rPr>
+                <w:rFonts w:ascii="Gill Sans MT" w:hAnsi="Gill Sans MT" w:cs="Arial"/>
+              </w:rPr>
+              <w:t>4</w:t>
+            </w:r>
+            <w:r>
+              <w:rPr>
+                <w:rFonts w:ascii="Gill Sans MT" w:hAnsi="Gill Sans MT" w:cs="Arial"/>
+              </w:rPr>
+              <w:t xml:space="preserve"> – septiembre - 2020</w:t>
+            </w:r>
+          </w:p>
+        </w:tc>
+      </w:tr>
+      <w:tr>
+        <w:trPr>
+          <w:trHeight w:val="549"/>
+        </w:trPr>
+        <w:tc>
+          <w:tcPr>
+            <w:tcW w:w="2441" w:type="dxa"/>
+            <w:vMerge w:val="restart"/>
+            <w:tcBorders>
+              <w:top w:val="single" w:sz="4" w:space="0" w:color="auto"/>
+            </w:tcBorders>
+            <w:shd w:val="clear" w:color="auto" w:fill="808080" w:themeFill="background1" w:themeFillShade="80"/>
+            <w:vAlign w:val="center"/>
+          </w:tcPr>
+          <w:p>
+            <w:pPr>
+              <w:rPr>
+                <w:rFonts w:ascii="Gill Sans MT" w:hAnsi="Gill Sans MT" w:cs="Arial"/>
+                <w:b/>
+                <w:bCs/>
+                <w:color w:val="FFFFFF" w:themeColor="background1"/>
+              </w:rPr>
+            </w:pPr>
+            <w:r>
+              <w:rPr>
+                <w:rFonts w:ascii="Gill Sans MT" w:hAnsi="Gill Sans MT" w:cs="Arial"/>
+                <w:b/>
+                <w:bCs/>
+                <w:color w:val="FFFFFF" w:themeColor="background1"/>
+              </w:rPr>
+              <w:t>ELABORADA POR</w:t>
+            </w:r>
+          </w:p>
+        </w:tc>
+        <w:tc>
+          <w:tcPr>
+            <w:tcW w:w="2959" w:type="dxa"/>
+            <w:vMerge w:val="restart"/>
+            <w:vAlign w:val="center"/>
+          </w:tcPr>
+          <w:p>
+            <w:pPr>
+              <w:rPr>
+                <w:rFonts w:ascii="Gill Sans MT" w:hAnsi="Gill Sans MT" w:cs="Arial"/>
+              </w:rPr>
+            </w:pPr>
+            <w:r>
+              <w:rPr>
+                <w:rFonts w:ascii="Gill Sans MT" w:hAnsi="Gill Sans MT" w:cs="Arial"/>
+              </w:rPr>
+              <w:t>Johan Nicolas Soler Hernández</w:t>
+            </w:r>
+          </w:p>
+        </w:tc>
+        <w:tc>
+          <w:tcPr>
+            <w:tcW w:w="1560" w:type="dxa"/>
+            <w:tcBorders>
+              <w:top w:val="single" w:sz="4" w:space="0" w:color="auto"/>
+            </w:tcBorders>
+            <w:shd w:val="clear" w:color="auto" w:fill="808080" w:themeFill="background1" w:themeFillShade="80"/>
+            <w:vAlign w:val="center"/>
+          </w:tcPr>
+          <w:p>
+            <w:pPr>
+              <w:rPr>
+                <w:rFonts w:ascii="Gill Sans MT" w:hAnsi="Gill Sans MT" w:cs="Arial"/>
+                <w:b/>
+                <w:bCs/>
+                <w:color w:val="FFFFFF" w:themeColor="background1"/>
+              </w:rPr>
+            </w:pPr>
+            <w:r>
+              <w:rPr>
+                <w:rFonts w:ascii="Gill Sans MT" w:hAnsi="Gill Sans MT" w:cs="Arial"/>
+                <w:b/>
+                <w:bCs/>
+                <w:color w:val="FFFFFF" w:themeColor="background1"/>
+              </w:rPr>
+              <w:t>HORA INICIO</w:t>
+            </w:r>
+          </w:p>
+        </w:tc>
+        <w:tc>
+          <w:tcPr>
+            <w:tcW w:w="2958" w:type="dxa"/>
+            <w:tcBorders>
+              <w:top w:val="single" w:sz="4" w:space="0" w:color="auto"/>
+            </w:tcBorders>
+            <w:vAlign w:val="center"/>
+          </w:tcPr>
+          <w:p>
+            <w:pPr>
+              <w:jc w:val="center"/>
+              <w:rPr>
+                <w:rFonts w:ascii="Gill Sans MT" w:hAnsi="Gill Sans MT" w:cs="Arial"/>
+              </w:rPr>
+            </w:pPr>
+            <w:r>
+              <w:rPr>
+                <w:rFonts w:ascii="Gill Sans MT" w:hAnsi="Gill Sans MT" w:cs="Arial"/>
+              </w:rPr>
+              <w:t>10</w:t>
+            </w:r>
+            <w:r>
+              <w:rPr>
+                <w:rFonts w:ascii="Gill Sans MT" w:hAnsi="Gill Sans MT" w:cs="Arial"/>
+              </w:rPr>
+              <w:t xml:space="preserve">:30 </w:t>
+            </w:r>
+            <w:r>
+              <w:rPr>
+                <w:rFonts w:ascii="Gill Sans MT" w:hAnsi="Gill Sans MT" w:cs="Arial"/>
+              </w:rPr>
+              <w:t>a</w:t>
+            </w:r>
+            <w:r>
+              <w:rPr>
+                <w:rFonts w:ascii="Gill Sans MT" w:hAnsi="Gill Sans MT" w:cs="Arial"/>
+              </w:rPr>
+              <w:t>m</w:t>
+            </w:r>
+          </w:p>
+        </w:tc>
+      </w:tr>
+      <w:tr>
+        <w:trPr>
+          <w:trHeight w:val="343"/>
+        </w:trPr>
+        <w:tc>
+          <w:tcPr>
+            <w:tcW w:w="2441" w:type="dxa"/>
+            <w:vMerge/>
+            <w:tcBorders>
+              <w:bottom w:val="single" w:sz="4" w:space="0" w:color="auto"/>
+            </w:tcBorders>
+            <w:shd w:val="clear" w:color="auto" w:fill="808080" w:themeFill="background1" w:themeFillShade="80"/>
+            <w:vAlign w:val="center"/>
+          </w:tcPr>
+          <w:p>
+            <w:pPr>
+              <w:rPr>
+                <w:rFonts w:ascii="Gill Sans MT" w:hAnsi="Gill Sans MT" w:cs="Arial"/>
+                <w:b/>
+                <w:bCs/>
+                <w:color w:val="FFFFFF" w:themeColor="background1"/>
+              </w:rPr>
+            </w:pPr>
+          </w:p>
+        </w:tc>
+        <w:tc>
+          <w:tcPr>
+            <w:tcW w:w="2959" w:type="dxa"/>
+            <w:vMerge/>
+            <w:vAlign w:val="center"/>
+          </w:tcPr>
+          <w:p>
+            <w:pPr>
+              <w:rPr>
+                <w:rFonts w:ascii="Gill Sans MT" w:hAnsi="Gill Sans MT" w:cs="Arial"/>
+              </w:rPr>
+            </w:pPr>
+          </w:p>
+        </w:tc>
+        <w:tc>
+          <w:tcPr>
+            <w:tcW w:w="1560" w:type="dxa"/>
+            <w:tcBorders>
+              <w:top w:val="nil"/>
+            </w:tcBorders>
+            <w:shd w:val="clear" w:color="auto" w:fill="808080" w:themeFill="background1" w:themeFillShade="80"/>
+            <w:vAlign w:val="center"/>
+          </w:tcPr>
+          <w:p>
+            <w:pPr>
+              <w:rPr>
+                <w:rFonts w:ascii="Gill Sans MT" w:hAnsi="Gill Sans MT" w:cs="Arial"/>
+                <w:b/>
+                <w:bCs/>
+                <w:color w:val="FFFFFF" w:themeColor="background1"/>
+              </w:rPr>
+            </w:pPr>
+            <w:r>
+              <w:rPr>
+                <w:rFonts w:ascii="Gill Sans MT" w:hAnsi="Gill Sans MT" w:cs="Arial"/>
+                <w:b/>
+                <w:bCs/>
+                <w:color w:val="FFFFFF" w:themeColor="background1"/>
+              </w:rPr>
+              <w:t>HORA FIN</w:t>
+            </w:r>
+          </w:p>
+        </w:tc>
+        <w:tc>
+          <w:tcPr>
+            <w:tcW w:w="2958" w:type="dxa"/>
+            <w:vAlign w:val="center"/>
+          </w:tcPr>
+          <w:p>
+            <w:pPr>
+              <w:jc w:val="center"/>
+              <w:rPr>
+                <w:rFonts w:ascii="Gill Sans MT" w:hAnsi="Gill Sans MT" w:cs="Arial"/>
+              </w:rPr>
+            </w:pPr>
+            <w:r>
+              <w:rPr>
+                <w:rFonts w:ascii="Gill Sans MT" w:hAnsi="Gill Sans MT" w:cs="Arial"/>
+              </w:rPr>
+              <w:t>11</w:t>
+            </w:r>
+            <w:r>
+              <w:rPr>
+                <w:rFonts w:ascii="Gill Sans MT" w:hAnsi="Gill Sans MT" w:cs="Arial"/>
+              </w:rPr>
+              <w:t xml:space="preserve">:00 </w:t>
+            </w:r>
+            <w:r>
+              <w:rPr>
+                <w:rFonts w:ascii="Gill Sans MT" w:hAnsi="Gill Sans MT" w:cs="Arial"/>
+              </w:rPr>
+              <w:t>a</w:t>
+            </w:r>
+            <w:r>
+              <w:rPr>
+                <w:rFonts w:ascii="Gill Sans MT" w:hAnsi="Gill Sans MT" w:cs="Arial"/>
+              </w:rPr>
+              <w:t>m</w:t>
+            </w:r>
+          </w:p>
+        </w:tc>
+      </w:tr>
+    </w:tbl>
+    <w:p>
+      <w:pPr>
+        <w:rPr>
+          <w:rFonts w:ascii="Gill Sans MT" w:hAnsi="Gill Sans MT" w:cs="Arial"/>
+          <w:sz w:val="18"/>
+          <w:szCs w:val="18"/>
+        </w:rPr>
+      </w:pPr>
+    </w:p>
+    <w:tbl>
+      <w:tblPr>
+        <w:tblW w:w="9918" w:type="dxa"/>
+        <w:tblBorders>
+          <w:top w:val="single" w:sz="4" w:space="0" w:color="auto"/>
+          <w:left w:val="single" w:sz="4" w:space="0" w:color="auto"/>
+          <w:bottom w:val="single" w:sz="4" w:space="0" w:color="auto"/>
+          <w:right w:val="single" w:sz="4" w:space="0" w:color="auto"/>
+          <w:insideH w:val="single" w:sz="4" w:space="0" w:color="auto"/>
+          <w:insideV w:val="single" w:sz="4" w:space="0" w:color="auto"/>
+        </w:tblBorders>
+        <w:tblCellMar>
+          <w:left w:w="70" w:type="dxa"/>
+          <w:right w:w="70" w:type="dxa"/>
+        </w:tblCellMar>
+        <w:tblLook w:val="0000" w:firstRow="0" w:lastRow="0" w:firstColumn="0" w:lastColumn="0" w:noHBand="0" w:noVBand="0"/>
+      </w:tblPr>
+      <w:tblGrid>
+        <w:gridCol w:w="3898"/>
+        <w:gridCol w:w="3260"/>
+        <w:gridCol w:w="2760"/>
+      </w:tblGrid>
+      <w:tr>
+        <w:trPr>
+          <w:trHeight w:val="284"/>
+        </w:trPr>
+        <w:tc>
+          <w:tcPr>
+            <w:tcW w:w="9918" w:type="dxa"/>
+            <w:gridSpan w:val="3"/>
+            <w:shd w:val="clear" w:color="auto" w:fill="0054A7"/>
+            <w:vAlign w:val="center"/>
+          </w:tcPr>
+          <w:p>
+            <w:pPr>
+              <w:pStyle w:val="Prrafodelista"/>
+              <w:ind w:left="0"/>
+              <w:rPr>
+                <w:rFonts w:ascii="Gill Sans MT" w:hAnsi="Gill Sans MT" w:cs="Arial"/>
+                <w:b/>
+                <w:bCs/>
+                <w:color w:val="FFFFFF"/>
+                <w:sz w:val="18"/>
+                <w:szCs w:val="18"/>
+              </w:rPr>
+            </w:pPr>
+            <w:r>
+              <w:rPr>
+                <w:rFonts w:ascii="Gill Sans MT" w:hAnsi="Gill Sans MT" w:cs="Arial"/>
+                <w:b/>
+                <w:bCs/>
+                <w:color w:val="FFFFFF"/>
+                <w:sz w:val="18"/>
+                <w:szCs w:val="18"/>
+              </w:rPr>
+              <w:t>DATOS PARTICIPANTES</w:t>
+            </w:r>
+          </w:p>
+        </w:tc>
+      </w:tr>
+      <w:tr>
+        <w:trPr>
+          <w:trHeight w:val="351"/>
+        </w:trPr>
+        <w:tc>
+          <w:tcPr>
+            <w:tcW w:w="3898" w:type="dxa"/>
+            <w:shd w:val="clear" w:color="auto" w:fill="808080" w:themeFill="background1" w:themeFillShade="80"/>
+            <w:vAlign w:val="center"/>
+          </w:tcPr>
+          <w:p>
+            <w:pPr>
+              <w:jc w:val="center"/>
+              <w:rPr>
+                <w:rFonts w:ascii="Gill Sans MT" w:hAnsi="Gill Sans MT" w:cs="Arial"/>
+                <w:b/>
+                <w:bCs/>
+                <w:color w:val="FFFFFF" w:themeColor="background1"/>
+                <w:sz w:val="18"/>
+                <w:szCs w:val="18"/>
+              </w:rPr>
+            </w:pPr>
+            <w:r>
+              <w:rPr>
+                <w:rFonts w:ascii="Gill Sans MT" w:hAnsi="Gill Sans MT" w:cs="Arial"/>
+                <w:b/>
+                <w:bCs/>
+                <w:color w:val="FFFFFF" w:themeColor="background1"/>
+                <w:sz w:val="18"/>
+                <w:szCs w:val="18"/>
+              </w:rPr>
+              <w:t>PARTICIPANTE</w:t>
+            </w:r>
+          </w:p>
+        </w:tc>
+        <w:tc>
+          <w:tcPr>
+            <w:tcW w:w="3260" w:type="dxa"/>
+            <w:shd w:val="clear" w:color="auto" w:fill="808080" w:themeFill="background1" w:themeFillShade="80"/>
+            <w:vAlign w:val="center"/>
+          </w:tcPr>
+          <w:p>
+            <w:pPr>
+              <w:jc w:val="center"/>
+              <w:rPr>
+                <w:rFonts w:ascii="Gill Sans MT" w:hAnsi="Gill Sans MT" w:cs="Arial"/>
+                <w:b/>
+                <w:bCs/>
+                <w:color w:val="FFFFFF" w:themeColor="background1"/>
+                <w:sz w:val="18"/>
+                <w:szCs w:val="18"/>
+              </w:rPr>
+            </w:pPr>
+            <w:r>
+              <w:rPr>
+                <w:rFonts w:ascii="Gill Sans MT" w:hAnsi="Gill Sans MT" w:cs="Arial"/>
+                <w:b/>
+                <w:bCs/>
+                <w:color w:val="FFFFFF" w:themeColor="background1"/>
+                <w:sz w:val="18"/>
+                <w:szCs w:val="18"/>
+              </w:rPr>
+              <w:t>AREA / EMPRESA</w:t>
+            </w:r>
+          </w:p>
+        </w:tc>
+        <w:tc>
+          <w:tcPr>
+            <w:tcW w:w="2760" w:type="dxa"/>
+            <w:shd w:val="clear" w:color="auto" w:fill="808080" w:themeFill="background1" w:themeFillShade="80"/>
+            <w:vAlign w:val="center"/>
+          </w:tcPr>
+          <w:p>
+            <w:pPr>
+              <w:jc w:val="center"/>
+              <w:rPr>
+                <w:rFonts w:ascii="Gill Sans MT" w:hAnsi="Gill Sans MT" w:cs="Arial"/>
+                <w:b/>
+                <w:bCs/>
+                <w:color w:val="FFFFFF" w:themeColor="background1"/>
+                <w:sz w:val="18"/>
+                <w:szCs w:val="18"/>
+              </w:rPr>
+            </w:pPr>
+            <w:r>
+              <w:rPr>
+                <w:rFonts w:ascii="Gill Sans MT" w:hAnsi="Gill Sans MT" w:cs="Arial"/>
+                <w:b/>
+                <w:bCs/>
+                <w:color w:val="FFFFFF" w:themeColor="background1"/>
+                <w:sz w:val="18"/>
+                <w:szCs w:val="18"/>
+              </w:rPr>
+              <w:t>CARGO</w:t>
+            </w:r>
+          </w:p>
+        </w:tc>
+      </w:tr>
+      <w:tr>
+        <w:trPr>
+          <w:trHeight w:val="284"/>
+        </w:trPr>
+        <w:tc>
+          <w:tcPr>
+            <w:tcW w:w="3898" w:type="dxa"/>
+            <w:vAlign w:val="center"/>
+          </w:tcPr>
+          <w:p>
+            <w:pPr>
+              <w:rPr>
+                <w:rFonts w:cstheme="minorHAnsi"/>
+              </w:rPr>
+            </w:pPr>
+            <w:r>
+              <w:t>Jhon Jairo Ballen Agudelo</w:t>
+            </w:r>
+          </w:p>
+        </w:tc>
+        <w:tc>
+          <w:tcPr>
+            <w:tcW w:w="3260" w:type="dxa"/>
+            <w:vAlign w:val="center"/>
+          </w:tcPr>
+          <w:p>
+            <w:pPr>
+              <w:rPr>
+                <w:rFonts w:ascii="Gill Sans MT" w:hAnsi="Gill Sans MT" w:cs="Arial"/>
+                <w:sz w:val="18"/>
+                <w:szCs w:val="18"/>
+              </w:rPr>
+            </w:pPr>
+            <w:r>
+              <w:t>Ing. Sistemas.</w:t>
+            </w:r>
+          </w:p>
+        </w:tc>
+        <w:tc>
+          <w:tcPr>
+            <w:tcW w:w="2760" w:type="dxa"/>
+          </w:tcPr>
+          <w:p>
+            <w:pPr>
+              <w:rPr>
+                <w:rFonts w:ascii="Gill Sans MT" w:hAnsi="Gill Sans MT" w:cs="Arial"/>
+                <w:sz w:val="18"/>
+                <w:szCs w:val="18"/>
+              </w:rPr>
+            </w:pPr>
+            <w:r>
+              <w:t>Estudiante</w:t>
+            </w:r>
+          </w:p>
+        </w:tc>
+      </w:tr>
+      <w:tr>
+        <w:trPr>
+          <w:trHeight w:val="284"/>
+        </w:trPr>
+        <w:tc>
+          <w:tcPr>
+            <w:tcW w:w="3898" w:type="dxa"/>
+            <w:vAlign w:val="center"/>
+          </w:tcPr>
+          <w:p>
+            <w:pPr>
+              <w:rPr>
+                <w:rFonts w:ascii="Gill Sans MT" w:hAnsi="Gill Sans MT" w:cs="Arial"/>
+                <w:sz w:val="18"/>
+                <w:szCs w:val="18"/>
+              </w:rPr>
+            </w:pPr>
+            <w:r>
+              <w:t>Andrés Mateo Esteban Suarez</w:t>
+            </w:r>
+          </w:p>
+        </w:tc>
+        <w:tc>
+          <w:tcPr>
+            <w:tcW w:w="3260" w:type="dxa"/>
+            <w:vAlign w:val="center"/>
+          </w:tcPr>
+          <w:p>
+            <w:pPr>
+              <w:rPr>
+                <w:rFonts w:ascii="Gill Sans MT" w:hAnsi="Gill Sans MT" w:cs="Arial"/>
+                <w:sz w:val="18"/>
+                <w:szCs w:val="18"/>
+              </w:rPr>
+            </w:pPr>
+            <w:r>
+              <w:t>Ing. Sistemas.</w:t>
+            </w:r>
+          </w:p>
+        </w:tc>
+        <w:tc>
+          <w:tcPr>
+            <w:tcW w:w="2760" w:type="dxa"/>
+          </w:tcPr>
+          <w:p>
+            <w:pPr>
+              <w:rPr>
+                <w:rFonts w:ascii="Gill Sans MT" w:hAnsi="Gill Sans MT" w:cs="Arial"/>
+                <w:sz w:val="18"/>
+                <w:szCs w:val="18"/>
+              </w:rPr>
+            </w:pPr>
+            <w:r>
+              <w:t>Estudiante</w:t>
+            </w:r>
+          </w:p>
+        </w:tc>
+      </w:tr>
+      <w:tr>
+        <w:trPr>
+          <w:trHeight w:val="284"/>
+        </w:trPr>
+        <w:tc>
+          <w:tcPr>
+            <w:tcW w:w="3898" w:type="dxa"/>
+            <w:vAlign w:val="center"/>
+          </w:tcPr>
+          <w:p>
+            <w:pPr>
+              <w:rPr>
+                <w:rFonts w:ascii="Gill Sans MT" w:hAnsi="Gill Sans MT" w:cs="Arial"/>
+                <w:sz w:val="18"/>
+                <w:szCs w:val="18"/>
+              </w:rPr>
+            </w:pPr>
+            <w:r>
+              <w:t>Johan Nicolas Soler Hernández</w:t>
+            </w:r>
+          </w:p>
+        </w:tc>
+        <w:tc>
+          <w:tcPr>
+            <w:tcW w:w="3260" w:type="dxa"/>
+          </w:tcPr>
+          <w:p>
+            <w:pPr>
+              <w:rPr>
+                <w:rFonts w:ascii="Gill Sans MT" w:hAnsi="Gill Sans MT" w:cs="Arial"/>
+                <w:sz w:val="18"/>
+                <w:szCs w:val="18"/>
+              </w:rPr>
+            </w:pPr>
+            <w:r>
+              <w:t>Ing. Sistemas.</w:t>
+            </w:r>
+          </w:p>
+        </w:tc>
+        <w:tc>
+          <w:tcPr>
+            <w:tcW w:w="2760" w:type="dxa"/>
+          </w:tcPr>
+          <w:p>
+            <w:pPr>
+              <w:rPr>
+                <w:rFonts w:ascii="Gill Sans MT" w:hAnsi="Gill Sans MT" w:cs="Arial"/>
+                <w:sz w:val="18"/>
+                <w:szCs w:val="18"/>
+              </w:rPr>
+            </w:pPr>
+            <w:r>
+              <w:t>Estudiante</w:t>
+            </w:r>
+          </w:p>
+        </w:tc>
+      </w:tr>
+      <w:tr>
+        <w:trPr>
+          <w:trHeight w:val="284"/>
+        </w:trPr>
+        <w:tc>
+          <w:tcPr>
+            <w:tcW w:w="3898" w:type="dxa"/>
+            <w:vAlign w:val="center"/>
+          </w:tcPr>
+          <w:p>
+            <w:r>
+              <w:t>Danny Jersson Ochoa Peralta</w:t>
+            </w:r>
+          </w:p>
+        </w:tc>
+        <w:tc>
+          <w:tcPr>
+            <w:tcW w:w="3260" w:type="dxa"/>
+          </w:tcPr>
+          <w:p>
+            <w:pPr>
+              <w:rPr>
+                <w:rFonts w:ascii="Gill Sans MT" w:hAnsi="Gill Sans MT" w:cs="Arial"/>
+                <w:sz w:val="18"/>
+                <w:szCs w:val="18"/>
+              </w:rPr>
+            </w:pPr>
+            <w:r>
+              <w:t>Ing. Sistemas.</w:t>
+            </w:r>
+          </w:p>
+        </w:tc>
+        <w:tc>
+          <w:tcPr>
+            <w:tcW w:w="2760" w:type="dxa"/>
+          </w:tcPr>
+          <w:p>
+            <w:pPr>
+              <w:rPr>
+                <w:rFonts w:ascii="Gill Sans MT" w:hAnsi="Gill Sans MT" w:cs="Arial"/>
+                <w:sz w:val="18"/>
+                <w:szCs w:val="18"/>
+              </w:rPr>
+            </w:pPr>
+            <w:r>
+              <w:t>Estudiante</w:t>
+            </w:r>
+          </w:p>
+        </w:tc>
+      </w:tr>
+      <w:tr>
+        <w:trPr>
+          <w:trHeight w:val="284"/>
+        </w:trPr>
+        <w:tc>
+          <w:tcPr>
+            <w:tcW w:w="3898" w:type="dxa"/>
+            <w:vAlign w:val="center"/>
+          </w:tcPr>
+          <w:p>
+            <w:r>
+              <w:t>Julián Enrique Muñoz Castro</w:t>
+            </w:r>
+          </w:p>
+        </w:tc>
+        <w:tc>
+          <w:tcPr>
+            <w:tcW w:w="3260" w:type="dxa"/>
+          </w:tcPr>
+          <w:p>
+            <w:pPr>
+              <w:rPr>
+                <w:rFonts w:ascii="Gill Sans MT" w:hAnsi="Gill Sans MT" w:cs="Arial"/>
+                <w:sz w:val="18"/>
+                <w:szCs w:val="18"/>
+              </w:rPr>
+            </w:pPr>
+            <w:r>
+              <w:t>Ing. Sistemas.</w:t>
+            </w:r>
+          </w:p>
+        </w:tc>
+        <w:tc>
+          <w:tcPr>
+            <w:tcW w:w="2760" w:type="dxa"/>
+          </w:tcPr>
+          <w:p>
+            <w:pPr>
+              <w:rPr>
+                <w:rFonts w:ascii="Gill Sans MT" w:hAnsi="Gill Sans MT" w:cs="Arial"/>
+                <w:sz w:val="18"/>
+                <w:szCs w:val="18"/>
+              </w:rPr>
+            </w:pPr>
+            <w:r>
+              <w:t>Estudiante</w:t>
+            </w:r>
+          </w:p>
+        </w:tc>
+      </w:tr>
+      <w:tr>
+        <w:trPr>
+          <w:trHeight w:val="284"/>
+        </w:trPr>
+        <w:tc>
+          <w:tcPr>
+            <w:tcW w:w="3898" w:type="dxa"/>
+            <w:vAlign w:val="center"/>
+          </w:tcPr>
+          <w:p>
+            <w:r>
+              <w:t>Jesús David Castillo Torres</w:t>
+            </w:r>
+          </w:p>
+        </w:tc>
+        <w:tc>
+          <w:tcPr>
+            <w:tcW w:w="3260" w:type="dxa"/>
+          </w:tcPr>
+          <w:p>
+            <w:pPr>
+              <w:rPr>
+                <w:rFonts w:ascii="Gill Sans MT" w:hAnsi="Gill Sans MT" w:cs="Arial"/>
+                <w:sz w:val="18"/>
+                <w:szCs w:val="18"/>
+              </w:rPr>
+            </w:pPr>
+            <w:r>
+              <w:t>Ing. Sistemas.</w:t>
+            </w:r>
+          </w:p>
+        </w:tc>
+        <w:tc>
+          <w:tcPr>
+            <w:tcW w:w="2760" w:type="dxa"/>
+          </w:tcPr>
+          <w:p>
+            <w:pPr>
+              <w:rPr>
+                <w:rFonts w:ascii="Gill Sans MT" w:hAnsi="Gill Sans MT" w:cs="Arial"/>
+                <w:sz w:val="18"/>
+                <w:szCs w:val="18"/>
+              </w:rPr>
+            </w:pPr>
+            <w:r>
+              <w:t>Estudiante</w:t>
+            </w:r>
+          </w:p>
+        </w:tc>
+      </w:tr>
+      <w:tr>
+        <w:trPr>
+          <w:trHeight w:val="284"/>
+        </w:trPr>
+        <w:tc>
+          <w:tcPr>
+            <w:tcW w:w="3898" w:type="dxa"/>
+            <w:vAlign w:val="center"/>
+          </w:tcPr>
+          <w:p>
+            <w:r>
+              <w:t>Juan Pablo Gómez</w:t>
+            </w:r>
+          </w:p>
+        </w:tc>
+        <w:tc>
+          <w:tcPr>
+            <w:tcW w:w="3260" w:type="dxa"/>
+          </w:tcPr>
+          <w:p>
+            <w:pPr>
+              <w:rPr>
+                <w:rFonts w:ascii="Gill Sans MT" w:hAnsi="Gill Sans MT" w:cs="Arial"/>
+                <w:sz w:val="18"/>
+                <w:szCs w:val="18"/>
+              </w:rPr>
+            </w:pPr>
+            <w:r>
+              <w:t>Ing. Sistemas.</w:t>
+            </w:r>
+          </w:p>
+        </w:tc>
+        <w:tc>
+          <w:tcPr>
+            <w:tcW w:w="2760" w:type="dxa"/>
+          </w:tcPr>
+          <w:p>
+            <w:pPr>
+              <w:rPr>
+                <w:rFonts w:ascii="Gill Sans MT" w:hAnsi="Gill Sans MT" w:cs="Arial"/>
+                <w:sz w:val="18"/>
+                <w:szCs w:val="18"/>
+              </w:rPr>
+            </w:pPr>
+            <w:r>
+              <w:t>Estudiante</w:t>
+            </w:r>
+          </w:p>
+        </w:tc>
+      </w:tr>
+    </w:tbl>
+    <w:p>
+      <w:pPr>
+        <w:rPr>
+          <w:rFonts w:ascii="Gill Sans MT" w:hAnsi="Gill Sans MT" w:cs="Arial"/>
+          <w:sz w:val="18"/>
+          <w:szCs w:val="18"/>
+        </w:rPr>
+      </w:pPr>
+    </w:p>
+    <w:tbl>
+      <w:tblPr>
+        <w:tblW w:w="9918" w:type="dxa"/>
+        <w:tblBorders>
+          <w:top w:val="single" w:sz="4" w:space="0" w:color="auto"/>
+          <w:left w:val="single" w:sz="4" w:space="0" w:color="auto"/>
+          <w:bottom w:val="single" w:sz="4" w:space="0" w:color="auto"/>
+          <w:right w:val="single" w:sz="4" w:space="0" w:color="auto"/>
+          <w:insideH w:val="single" w:sz="4" w:space="0" w:color="auto"/>
+          <w:insideV w:val="single" w:sz="4" w:space="0" w:color="auto"/>
+        </w:tblBorders>
+        <w:tblLayout w:type="fixed"/>
+        <w:tblCellMar>
+          <w:left w:w="70" w:type="dxa"/>
+          <w:right w:w="70" w:type="dxa"/>
+        </w:tblCellMar>
+        <w:tblLook w:val="0000" w:firstRow="0" w:lastRow="0" w:firstColumn="0" w:lastColumn="0" w:noHBand="0" w:noVBand="0"/>
+      </w:tblPr>
+      <w:tblGrid>
+        <w:gridCol w:w="9918"/>
+      </w:tblGrid>
+      <w:tr>
+        <w:trPr>
+          <w:trHeight w:val="393"/>
+        </w:trPr>
+        <w:tc>
+          <w:tcPr>
+            <w:tcW w:w="9918" w:type="dxa"/>
+            <w:shd w:val="clear" w:color="auto" w:fill="0054A7"/>
+            <w:vAlign w:val="center"/>
+          </w:tcPr>
+          <w:p>
+            <w:pPr>
+              <w:rPr>
+                <w:rFonts w:ascii="Gill Sans MT" w:hAnsi="Gill Sans MT" w:cs="Arial"/>
+                <w:b/>
+                <w:bCs/>
+                <w:color w:val="FFFFFF"/>
+                <w:sz w:val="18"/>
+                <w:szCs w:val="18"/>
+              </w:rPr>
+            </w:pPr>
+            <w:r>
+              <w:rPr>
+                <w:rFonts w:ascii="Gill Sans MT" w:hAnsi="Gill Sans MT" w:cs="Arial"/>
+                <w:b/>
+                <w:bCs/>
+                <w:color w:val="FFFFFF"/>
+                <w:sz w:val="18"/>
+                <w:szCs w:val="18"/>
+              </w:rPr>
+              <w:t>Agenda:</w:t>
+            </w:r>
+          </w:p>
+        </w:tc>
+      </w:tr>
+      <w:tr>
+        <w:trPr>
+          <w:trHeight w:val="1504"/>
+        </w:trPr>
+        <w:tc>
+          <w:tcPr>
+            <w:tcW w:w="9918" w:type="dxa"/>
+            <w:vAlign w:val="center"/>
+          </w:tcPr>
+          <w:p>
+            <w:pPr>
+              <w:ind w:left="720"/>
+            </w:pPr>
+            <w:r>
+              <w:rPr>
+                <w:b/>
+                <w:bCs/>
+              </w:rPr>
+              <w:t>10</w:t>
+            </w:r>
+            <w:r>
+              <w:rPr>
+                <w:b/>
+                <w:bCs/>
+              </w:rPr>
+              <w:t>:00</w:t>
+            </w:r>
+            <w:r>
+              <w:rPr>
+                <w:b/>
+                <w:bCs/>
+              </w:rPr>
+              <w:t xml:space="preserve"> </w:t>
+            </w:r>
+            <w:r>
+              <w:rPr>
+                <w:b/>
+                <w:bCs/>
+              </w:rPr>
+              <w:t>a</w:t>
+            </w:r>
+            <w:r>
+              <w:rPr>
+                <w:b/>
+                <w:bCs/>
+              </w:rPr>
+              <w:t>m:</w:t>
+            </w:r>
+            <w:r>
+              <w:br/>
+              <w:t xml:space="preserve">Reunión enfocada en </w:t>
+            </w:r>
+            <w:r>
+              <w:t>hablar sobre los avances del curso de Coursera, también planear el cómo lograríamos sacar una primera versión del aplicativo.</w:t>
+            </w:r>
+          </w:p>
+        </w:tc>
+      </w:tr>
+      <w:tr>
+        <w:trPr>
+          <w:trHeight w:val="393"/>
+        </w:trPr>
+        <w:tc>
+          <w:tcPr>
+            <w:tcW w:w="9918" w:type="dxa"/>
+            <w:shd w:val="clear" w:color="auto" w:fill="0054A7"/>
+            <w:vAlign w:val="center"/>
+          </w:tcPr>
+          <w:p>
+            <w:pPr>
+              <w:rPr>
+                <w:rFonts w:ascii="Gill Sans MT" w:hAnsi="Gill Sans MT" w:cs="Arial"/>
+                <w:b/>
+                <w:bCs/>
+                <w:color w:val="FFFFFF"/>
+                <w:sz w:val="18"/>
+                <w:szCs w:val="18"/>
+              </w:rPr>
+            </w:pPr>
+            <w:r>
+              <w:rPr>
+                <w:rFonts w:ascii="Gill Sans MT" w:hAnsi="Gill Sans MT" w:cs="Arial"/>
+                <w:b/>
+                <w:bCs/>
+                <w:color w:val="FFFFFF"/>
+                <w:sz w:val="18"/>
+                <w:szCs w:val="18"/>
+              </w:rPr>
+              <w:t>Desarrollo:</w:t>
+            </w:r>
+          </w:p>
+        </w:tc>
+      </w:tr>
+      <w:tr>
+        <w:trPr>
+          <w:trHeight w:val="1550"/>
+        </w:trPr>
+        <w:tc>
+          <w:tcPr>
+            <w:tcW w:w="9918" w:type="dxa"/>
+            <w:vAlign w:val="center"/>
+          </w:tcPr>
+          <w:p>
+            <w:pPr>
+              <w:ind w:left="720"/>
+              <w:rPr>
+                <w:rFonts w:cstheme="minorHAnsi"/>
+              </w:rPr>
+            </w:pPr>
+            <w:r>
+              <w:t xml:space="preserve">Se </w:t>
+            </w:r>
+            <w:r>
+              <w:t>asigno como tarea principal el avanzar en el curso y terminar el diagrama de clases, asi mismo revisar la posibilidad de crear algunos assets para una primer versión.</w:t>
             </w:r>
           </w:p>
         </w:tc>
@@ -6346,18 +7589,18 @@
 </file>
 
 <file path=customXml/item2.xml><?xml version="1.0" encoding="utf-8"?>
-<p:properties xmlns:p="http://schemas.microsoft.com/office/2006/metadata/properties" xmlns:xsi="http://www.w3.org/2001/XMLSchema-instance" xmlns:pc="http://schemas.microsoft.com/office/infopath/2007/PartnerControls">
-  <documentManagement/>
-</p:properties>
-</file>
-
-<file path=customXml/item3.xml><?xml version="1.0" encoding="utf-8"?>
 <?mso-contentType ?>
 <FormTemplates xmlns="http://schemas.microsoft.com/sharepoint/v3/contenttype/forms">
   <Display>DocumentLibraryForm</Display>
   <Edit>DocumentLibraryForm</Edit>
   <New>DocumentLibraryForm</New>
 </FormTemplates>
+</file>
+
+<file path=customXml/item3.xml><?xml version="1.0" encoding="utf-8"?>
+<p:properties xmlns:p="http://schemas.microsoft.com/office/2006/metadata/properties" xmlns:xsi="http://www.w3.org/2001/XMLSchema-instance" xmlns:pc="http://schemas.microsoft.com/office/infopath/2007/PartnerControls">
+  <documentManagement/>
+</p:properties>
 </file>
 
 <file path=customXml/itemProps1.xml><?xml version="1.0" encoding="utf-8"?>
@@ -6379,18 +7622,18 @@
 </file>
 
 <file path=customXml/itemProps2.xml><?xml version="1.0" encoding="utf-8"?>
+<ds:datastoreItem xmlns:ds="http://schemas.openxmlformats.org/officeDocument/2006/customXml" ds:itemID="{32F734B7-743D-41BC-8CB1-3D854D8201C2}">
+  <ds:schemaRefs>
+    <ds:schemaRef ds:uri="http://schemas.microsoft.com/sharepoint/v3/contenttype/forms"/>
+  </ds:schemaRefs>
+</ds:datastoreItem>
+</file>
+
+<file path=customXml/itemProps3.xml><?xml version="1.0" encoding="utf-8"?>
 <ds:datastoreItem xmlns:ds="http://schemas.openxmlformats.org/officeDocument/2006/customXml" ds:itemID="{91DC4827-3CFF-425B-A994-5AB598C61E24}">
   <ds:schemaRefs>
     <ds:schemaRef ds:uri="http://schemas.microsoft.com/office/2006/metadata/properties"/>
     <ds:schemaRef ds:uri="http://schemas.microsoft.com/office/infopath/2007/PartnerControls"/>
   </ds:schemaRefs>
 </ds:datastoreItem>
-</file>
-
-<file path=customXml/itemProps3.xml><?xml version="1.0" encoding="utf-8"?>
-<ds:datastoreItem xmlns:ds="http://schemas.openxmlformats.org/officeDocument/2006/customXml" ds:itemID="{32F734B7-743D-41BC-8CB1-3D854D8201C2}">
-  <ds:schemaRefs>
-    <ds:schemaRef ds:uri="http://schemas.microsoft.com/sharepoint/v3/contenttype/forms"/>
-  </ds:schemaRefs>
-</ds:datastoreItem>
 </file>
</xml_diff>

<commit_message>
Documentacion de actas 18/09/2020
</commit_message>
<xml_diff>
--- a/Documentacion/Editable/Actas.docx
+++ b/Documentacion/Editable/Actas.docx
@@ -1301,7 +1301,23 @@
               </w:rPr>
             </w:pPr>
             <w:r>
-              <w:t xml:space="preserve">Nos reunimos por primera vez con todo el grupo, hablamos sobre el objetivo y la intención de desarrollar esta aplicación, asi mismo se creo el repositorio en Git Hub y el grupo en Teams para facilitar las reuniones, asignamos algunas tareas iniciales necesarias para el primer </w:t>
+              <w:t xml:space="preserve">Nos reunimos por primera vez con todo el grupo, hablamos sobre el objetivo y la intención de desarrollar esta aplicación, asi mismo se </w:t>
+            </w:r>
+            <w:proofErr w:type="spellStart"/>
+            <w:r>
+              <w:t>creo</w:t>
+            </w:r>
+            <w:proofErr w:type="spellEnd"/>
+            <w:r>
+              <w:t xml:space="preserve"> el repositorio en Git </w:t>
+            </w:r>
+            <w:proofErr w:type="gramStart"/>
+            <w:r>
+              <w:t>Hub</w:t>
+            </w:r>
+            <w:proofErr w:type="gramEnd"/>
+            <w:r>
+              <w:t xml:space="preserve"> y el grupo en Teams para facilitar las reuniones, asignamos algunas tareas iniciales necesarias para el primer </w:t>
             </w:r>
             <w:r>
               <w:t>documento.</w:t>
@@ -2605,7 +2621,15 @@
               </w:rPr>
             </w:pPr>
             <w:r>
-              <w:t>Todo el grupo se reunió para organizar y colocarle un formato APA al documento final, asi mismo entre todos se revisó la redacción del documento, se re plantearon los objetivos y se concretaron los objetivos específicos, además se crearon las historias de usuarios y una primera idea de la base de datos.</w:t>
+              <w:t xml:space="preserve">Todo el grupo se reunió para organizar y colocarle un formato APA al documento final, asi mismo entre todos se revisó la redacción del documento, se </w:t>
+            </w:r>
+            <w:proofErr w:type="gramStart"/>
+            <w:r>
+              <w:t>re plantearon</w:t>
+            </w:r>
+            <w:proofErr w:type="gramEnd"/>
+            <w:r>
+              <w:t xml:space="preserve"> los objetivos y se concretaron los objetivos específicos, además se crearon las historias de usuarios y una primera idea de la base de datos.</w:t>
             </w:r>
           </w:p>
         </w:tc>
@@ -3917,7 +3941,23 @@
               </w:rPr>
             </w:pPr>
             <w:r>
-              <w:t xml:space="preserve">Se comenzaron lo primeros mockups reuniendo referencias de aplicaciones móviles similares, se planteo el uso de logos en “píxel art” para mantener el enfoque atractivo, asi mismo se asignó la creación de del logotipo con el mismo arte. </w:t>
+              <w:t xml:space="preserve">Se comenzaron </w:t>
+            </w:r>
+            <w:proofErr w:type="spellStart"/>
+            <w:r>
+              <w:t>lo</w:t>
+            </w:r>
+            <w:proofErr w:type="spellEnd"/>
+            <w:r>
+              <w:t xml:space="preserve"> primeros mockups reuniendo referencias de aplicaciones móviles similares, se </w:t>
+            </w:r>
+            <w:proofErr w:type="spellStart"/>
+            <w:r>
+              <w:t>planteo</w:t>
+            </w:r>
+            <w:proofErr w:type="spellEnd"/>
+            <w:r>
+              <w:t xml:space="preserve"> el uso de logos en “píxel art” para mantener el enfoque atractivo, asi mismo se asignó la creación de del logotipo con el mismo arte. </w:t>
             </w:r>
           </w:p>
         </w:tc>
@@ -4189,7 +4229,21 @@
               <w:rPr>
                 <w:rFonts w:ascii="Gill Sans MT" w:hAnsi="Gill Sans MT" w:cs="Arial"/>
               </w:rPr>
-              <w:t>Organizar las épicas en el repositorio con el uso de Zen Hub y asignación de tareas generales para la semana.</w:t>
+              <w:t xml:space="preserve">Organizar las épicas en el repositorio con el uso de Zen </w:t>
+            </w:r>
+            <w:proofErr w:type="gramStart"/>
+            <w:r>
+              <w:rPr>
+                <w:rFonts w:ascii="Gill Sans MT" w:hAnsi="Gill Sans MT" w:cs="Arial"/>
+              </w:rPr>
+              <w:t>Hub</w:t>
+            </w:r>
+            <w:proofErr w:type="gramEnd"/>
+            <w:r>
+              <w:rPr>
+                <w:rFonts w:ascii="Gill Sans MT" w:hAnsi="Gill Sans MT" w:cs="Arial"/>
+              </w:rPr>
+              <w:t xml:space="preserve"> y asignación de tareas generales para la semana.</w:t>
             </w:r>
           </w:p>
         </w:tc>
@@ -5276,7 +5330,15 @@
               <w:t xml:space="preserve"> crearon y asignaros las </w:t>
             </w:r>
             <w:r>
-              <w:t xml:space="preserve">tareas a los integrantes del grupo por medio del Zen Hub, </w:t>
+              <w:t xml:space="preserve">tareas a los integrantes del grupo por medio del Zen </w:t>
+            </w:r>
+            <w:proofErr w:type="gramStart"/>
+            <w:r>
+              <w:t>Hub</w:t>
+            </w:r>
+            <w:proofErr w:type="gramEnd"/>
+            <w:r>
+              <w:t xml:space="preserve">, </w:t>
             </w:r>
             <w:r>
               <w:t>asi mismo se pidió una revisión a la profesora Isabel Mahecha para revisar que la plantación este bien</w:t>
@@ -5370,7 +5432,7 @@
               <w:rPr>
                 <w:rFonts w:ascii="Gill Sans MT" w:hAnsi="Gill Sans MT" w:cs="Arial"/>
               </w:rPr>
-              <w:t>Reunión sobre Curso y tareas de la semana ¿</w:t>
+              <w:t xml:space="preserve">Reunión sobre Curso y tareas de la semana </w:t>
             </w:r>
           </w:p>
         </w:tc>
@@ -5422,13 +5484,7 @@
               <w:rPr>
                 <w:rFonts w:ascii="Gill Sans MT" w:hAnsi="Gill Sans MT" w:cs="Arial"/>
               </w:rPr>
-              <w:t>0</w:t>
-            </w:r>
-            <w:r>
-              <w:rPr>
-                <w:rFonts w:ascii="Gill Sans MT" w:hAnsi="Gill Sans MT" w:cs="Arial"/>
-              </w:rPr>
-              <w:t>5</w:t>
+              <w:t>05</w:t>
             </w:r>
           </w:p>
         </w:tc>
@@ -5667,19 +5723,7 @@
               <w:rPr>
                 <w:rFonts w:ascii="Gill Sans MT" w:hAnsi="Gill Sans MT" w:cs="Arial"/>
               </w:rPr>
-              <w:t>1</w:t>
-            </w:r>
-            <w:r>
-              <w:rPr>
-                <w:rFonts w:ascii="Gill Sans MT" w:hAnsi="Gill Sans MT" w:cs="Arial"/>
-              </w:rPr>
-              <w:t>4</w:t>
-            </w:r>
-            <w:r>
-              <w:rPr>
-                <w:rFonts w:ascii="Gill Sans MT" w:hAnsi="Gill Sans MT" w:cs="Arial"/>
-              </w:rPr>
-              <w:t xml:space="preserve"> – septiembre - 2020</w:t>
+              <w:t>14 – septiembre - 2020</w:t>
             </w:r>
           </w:p>
         </w:tc>
@@ -5786,25 +5830,7 @@
               <w:rPr>
                 <w:rFonts w:ascii="Gill Sans MT" w:hAnsi="Gill Sans MT" w:cs="Arial"/>
               </w:rPr>
-              <w:t>10</w:t>
-            </w:r>
-            <w:r>
-              <w:rPr>
-                <w:rFonts w:ascii="Gill Sans MT" w:hAnsi="Gill Sans MT" w:cs="Arial"/>
-              </w:rPr>
-              <w:t xml:space="preserve">:30 </w:t>
-            </w:r>
-            <w:r>
-              <w:rPr>
-                <w:rFonts w:ascii="Gill Sans MT" w:hAnsi="Gill Sans MT" w:cs="Arial"/>
-              </w:rPr>
-              <w:t>a</w:t>
-            </w:r>
-            <w:r>
-              <w:rPr>
-                <w:rFonts w:ascii="Gill Sans MT" w:hAnsi="Gill Sans MT" w:cs="Arial"/>
-              </w:rPr>
-              <w:t>m</w:t>
+              <w:t>10:30 am</w:t>
             </w:r>
           </w:p>
         </w:tc>
@@ -5893,25 +5919,7 @@
               <w:rPr>
                 <w:rFonts w:ascii="Gill Sans MT" w:hAnsi="Gill Sans MT" w:cs="Arial"/>
               </w:rPr>
-              <w:t>11</w:t>
-            </w:r>
-            <w:r>
-              <w:rPr>
-                <w:rFonts w:ascii="Gill Sans MT" w:hAnsi="Gill Sans MT" w:cs="Arial"/>
-              </w:rPr>
-              <w:t xml:space="preserve">:00 </w:t>
-            </w:r>
-            <w:r>
-              <w:rPr>
-                <w:rFonts w:ascii="Gill Sans MT" w:hAnsi="Gill Sans MT" w:cs="Arial"/>
-              </w:rPr>
-              <w:t>a</w:t>
-            </w:r>
-            <w:r>
-              <w:rPr>
-                <w:rFonts w:ascii="Gill Sans MT" w:hAnsi="Gill Sans MT" w:cs="Arial"/>
-              </w:rPr>
-              <w:t>m</w:t>
+              <w:t>11:00 am</w:t>
             </w:r>
           </w:p>
         </w:tc>
@@ -6539,14 +6547,7 @@
                 <w:b/>
                 <w:bCs/>
               </w:rPr>
-              <w:t>10</w:t>
-            </w:r>
-            <w:r>
-              <w:rPr>
-                <w:b/>
-                <w:bCs/>
-              </w:rPr>
-              <w:t>:00</w:t>
+              <w:t>10:00</w:t>
             </w:r>
             <w:r>
               <w:rPr>
@@ -6571,10 +6572,7 @@
             </w:r>
             <w:r>
               <w:br/>
-              <w:t xml:space="preserve">Reunión enfocada en </w:t>
-            </w:r>
-            <w:r>
-              <w:t>hablar sobre los avances del curso de Coursera, también planear el cómo lograríamos sacar una primera versión del aplicativo.</w:t>
+              <w:t>Reunión enfocada en hablar sobre los avances del curso de Coursera, también planear el cómo lograríamos sacar una primera versión del aplicativo.</w:t>
             </w:r>
           </w:p>
         </w:tc>
@@ -6631,10 +6629,1302 @@
               </w:rPr>
             </w:pPr>
             <w:r>
-              <w:t xml:space="preserve">Se </w:t>
-            </w:r>
-            <w:r>
-              <w:t>asigno como tarea principal el avanzar en el curso y terminar el diagrama de clases, asi mismo revisar la posibilidad de crear algunos assets para una primer versión.</w:t>
+              <w:t xml:space="preserve">Se asigno como tarea principal el avanzar en el curso y terminar el diagrama de clases, asi mismo revisar la posibilidad de crear algunos assets para una </w:t>
+            </w:r>
+            <w:r>
+              <w:t>primera versión</w:t>
+            </w:r>
+            <w:r>
+              <w:t>.</w:t>
+            </w:r>
+          </w:p>
+        </w:tc>
+      </w:tr>
+    </w:tbl>
+    <w:p/>
+    <w:tbl>
+      <w:tblPr>
+        <w:tblW w:w="9918" w:type="dxa"/>
+        <w:tblBorders>
+          <w:top w:val="single" w:sz="4" w:space="0" w:color="auto"/>
+          <w:left w:val="single" w:sz="4" w:space="0" w:color="auto"/>
+          <w:bottom w:val="single" w:sz="4" w:space="0" w:color="auto"/>
+          <w:right w:val="single" w:sz="4" w:space="0" w:color="auto"/>
+          <w:insideH w:val="single" w:sz="4" w:space="0" w:color="auto"/>
+          <w:insideV w:val="single" w:sz="4" w:space="0" w:color="auto"/>
+        </w:tblBorders>
+        <w:tblCellMar>
+          <w:left w:w="70" w:type="dxa"/>
+          <w:right w:w="70" w:type="dxa"/>
+        </w:tblCellMar>
+        <w:tblLook w:val="0000" w:firstRow="0" w:lastRow="0" w:firstColumn="0" w:lastColumn="0" w:noHBand="0" w:noVBand="0"/>
+      </w:tblPr>
+      <w:tblGrid>
+        <w:gridCol w:w="2410"/>
+        <w:gridCol w:w="4389"/>
+        <w:gridCol w:w="1418"/>
+        <w:gridCol w:w="1701"/>
+      </w:tblGrid>
+      <w:tr>
+        <w:trPr>
+          <w:trHeight w:val="270"/>
+        </w:trPr>
+        <w:tc>
+          <w:tcPr>
+            <w:tcW w:w="2410" w:type="dxa"/>
+            <w:shd w:val="clear" w:color="auto" w:fill="0054A7"/>
+            <w:vAlign w:val="center"/>
+          </w:tcPr>
+          <w:p>
+            <w:pPr>
+              <w:rPr>
+                <w:rFonts w:ascii="Gill Sans MT" w:hAnsi="Gill Sans MT" w:cs="Arial"/>
+                <w:b/>
+                <w:bCs/>
+                <w:color w:val="FFFFFF"/>
+              </w:rPr>
+            </w:pPr>
+            <w:r>
+              <w:lastRenderedPageBreak/>
+              <w:br w:type="page"/>
+            </w:r>
+            <w:r>
+              <w:rPr>
+                <w:rFonts w:ascii="Gill Sans MT" w:hAnsi="Gill Sans MT" w:cs="Arial"/>
+                <w:b/>
+                <w:bCs/>
+                <w:color w:val="FFFFFF" w:themeColor="background1"/>
+              </w:rPr>
+              <w:t>MACROPROCESO</w:t>
+            </w:r>
+            <w:r>
+              <w:rPr>
+                <w:rFonts w:ascii="Gill Sans MT" w:hAnsi="Gill Sans MT" w:cs="Arial"/>
+                <w:b/>
+                <w:bCs/>
+                <w:color w:val="FFFFFF"/>
+              </w:rPr>
+              <w:t xml:space="preserve"> </w:t>
+            </w:r>
+          </w:p>
+        </w:tc>
+        <w:tc>
+          <w:tcPr>
+            <w:tcW w:w="4389" w:type="dxa"/>
+            <w:vAlign w:val="center"/>
+          </w:tcPr>
+          <w:p>
+            <w:pPr>
+              <w:rPr>
+                <w:rFonts w:ascii="Gill Sans MT" w:hAnsi="Gill Sans MT" w:cs="Arial"/>
+              </w:rPr>
+            </w:pPr>
+            <w:r>
+              <w:rPr>
+                <w:rFonts w:ascii="Gill Sans MT" w:hAnsi="Gill Sans MT" w:cs="Arial"/>
+              </w:rPr>
+              <w:t xml:space="preserve">Reunión </w:t>
+            </w:r>
+            <w:r>
+              <w:rPr>
+                <w:rFonts w:ascii="Gill Sans MT" w:hAnsi="Gill Sans MT" w:cs="Arial"/>
+              </w:rPr>
+              <w:t>de avances e ideas</w:t>
+            </w:r>
+          </w:p>
+        </w:tc>
+        <w:tc>
+          <w:tcPr>
+            <w:tcW w:w="1418" w:type="dxa"/>
+            <w:shd w:val="clear" w:color="auto" w:fill="0054A7"/>
+            <w:vAlign w:val="center"/>
+          </w:tcPr>
+          <w:p>
+            <w:pPr>
+              <w:rPr>
+                <w:rFonts w:ascii="Gill Sans MT" w:hAnsi="Gill Sans MT" w:cs="Arial"/>
+              </w:rPr>
+            </w:pPr>
+            <w:r>
+              <w:rPr>
+                <w:rFonts w:ascii="Gill Sans MT" w:hAnsi="Gill Sans MT" w:cs="Arial"/>
+                <w:b/>
+                <w:bCs/>
+                <w:color w:val="FFFFFF" w:themeColor="background1"/>
+              </w:rPr>
+              <w:t>ACTA</w:t>
+            </w:r>
+            <w:r>
+              <w:rPr>
+                <w:rFonts w:ascii="Gill Sans MT" w:hAnsi="Gill Sans MT" w:cs="Arial"/>
+                <w:b/>
+                <w:bCs/>
+                <w:color w:val="FFFFFF"/>
+              </w:rPr>
+              <w:t xml:space="preserve"> No.</w:t>
+            </w:r>
+          </w:p>
+        </w:tc>
+        <w:tc>
+          <w:tcPr>
+            <w:tcW w:w="1701" w:type="dxa"/>
+            <w:vAlign w:val="center"/>
+          </w:tcPr>
+          <w:p>
+            <w:pPr>
+              <w:jc w:val="center"/>
+              <w:rPr>
+                <w:rFonts w:ascii="Gill Sans MT" w:hAnsi="Gill Sans MT" w:cs="Arial"/>
+              </w:rPr>
+            </w:pPr>
+            <w:r>
+              <w:rPr>
+                <w:rFonts w:ascii="Gill Sans MT" w:hAnsi="Gill Sans MT" w:cs="Arial"/>
+              </w:rPr>
+              <w:t>05</w:t>
+            </w:r>
+          </w:p>
+        </w:tc>
+      </w:tr>
+    </w:tbl>
+    <w:p>
+      <w:pPr>
+        <w:rPr>
+          <w:rFonts w:ascii="Gill Sans MT" w:hAnsi="Gill Sans MT" w:cs="Arial"/>
+          <w:sz w:val="18"/>
+          <w:szCs w:val="18"/>
+        </w:rPr>
+      </w:pPr>
+    </w:p>
+    <w:tbl>
+      <w:tblPr>
+        <w:tblW w:w="9918" w:type="dxa"/>
+        <w:tblBorders>
+          <w:top w:val="single" w:sz="4" w:space="0" w:color="auto"/>
+          <w:left w:val="single" w:sz="4" w:space="0" w:color="auto"/>
+          <w:bottom w:val="single" w:sz="4" w:space="0" w:color="auto"/>
+          <w:right w:val="single" w:sz="4" w:space="0" w:color="auto"/>
+          <w:insideH w:val="single" w:sz="4" w:space="0" w:color="auto"/>
+          <w:insideV w:val="single" w:sz="4" w:space="0" w:color="auto"/>
+        </w:tblBorders>
+        <w:tblCellMar>
+          <w:left w:w="70" w:type="dxa"/>
+          <w:right w:w="70" w:type="dxa"/>
+        </w:tblCellMar>
+        <w:tblLook w:val="0000" w:firstRow="0" w:lastRow="0" w:firstColumn="0" w:lastColumn="0" w:noHBand="0" w:noVBand="0"/>
+      </w:tblPr>
+      <w:tblGrid>
+        <w:gridCol w:w="2441"/>
+        <w:gridCol w:w="2959"/>
+        <w:gridCol w:w="1560"/>
+        <w:gridCol w:w="2958"/>
+      </w:tblGrid>
+      <w:tr>
+        <w:trPr>
+          <w:trHeight w:val="257"/>
+        </w:trPr>
+        <w:tc>
+          <w:tcPr>
+            <w:tcW w:w="9918" w:type="dxa"/>
+            <w:gridSpan w:val="4"/>
+            <w:tcBorders>
+              <w:right w:val="single" w:sz="4" w:space="0" w:color="auto"/>
+            </w:tcBorders>
+            <w:shd w:val="clear" w:color="auto" w:fill="0054A7"/>
+            <w:vAlign w:val="center"/>
+          </w:tcPr>
+          <w:p>
+            <w:pPr>
+              <w:pStyle w:val="Ttulo3"/>
+              <w:jc w:val="both"/>
+              <w:rPr>
+                <w:rFonts w:ascii="Gill Sans MT" w:hAnsi="Gill Sans MT"/>
+                <w:color w:val="FFFFFF"/>
+                <w:sz w:val="22"/>
+                <w:szCs w:val="22"/>
+              </w:rPr>
+            </w:pPr>
+            <w:r>
+              <w:rPr>
+                <w:rFonts w:ascii="Gill Sans MT" w:hAnsi="Gill Sans MT"/>
+                <w:color w:val="FFFFFF"/>
+                <w:sz w:val="22"/>
+                <w:szCs w:val="22"/>
+              </w:rPr>
+              <w:t>DATOS BASICOS:</w:t>
+            </w:r>
+          </w:p>
+        </w:tc>
+      </w:tr>
+      <w:tr>
+        <w:trPr>
+          <w:trHeight w:val="341"/>
+        </w:trPr>
+        <w:tc>
+          <w:tcPr>
+            <w:tcW w:w="2441" w:type="dxa"/>
+            <w:tcBorders>
+              <w:top w:val="single" w:sz="4" w:space="0" w:color="auto"/>
+              <w:left w:val="single" w:sz="4" w:space="0" w:color="auto"/>
+              <w:bottom w:val="single" w:sz="4" w:space="0" w:color="auto"/>
+            </w:tcBorders>
+            <w:shd w:val="clear" w:color="auto" w:fill="808080" w:themeFill="background1" w:themeFillShade="80"/>
+            <w:vAlign w:val="center"/>
+          </w:tcPr>
+          <w:p>
+            <w:pPr>
+              <w:rPr>
+                <w:rFonts w:ascii="Gill Sans MT" w:hAnsi="Gill Sans MT" w:cs="Arial"/>
+                <w:b/>
+                <w:bCs/>
+                <w:color w:val="FFFFFF" w:themeColor="background1"/>
+              </w:rPr>
+            </w:pPr>
+            <w:r>
+              <w:rPr>
+                <w:rFonts w:ascii="Gill Sans MT" w:hAnsi="Gill Sans MT" w:cs="Arial"/>
+                <w:b/>
+                <w:bCs/>
+                <w:color w:val="FFFFFF" w:themeColor="background1"/>
+              </w:rPr>
+              <w:t>OBJETIVO</w:t>
+            </w:r>
+          </w:p>
+        </w:tc>
+        <w:tc>
+          <w:tcPr>
+            <w:tcW w:w="7477" w:type="dxa"/>
+            <w:gridSpan w:val="3"/>
+            <w:tcBorders>
+              <w:top w:val="single" w:sz="4" w:space="0" w:color="auto"/>
+              <w:left w:val="single" w:sz="4" w:space="0" w:color="auto"/>
+              <w:bottom w:val="single" w:sz="4" w:space="0" w:color="auto"/>
+            </w:tcBorders>
+            <w:shd w:val="clear" w:color="auto" w:fill="auto"/>
+            <w:vAlign w:val="center"/>
+          </w:tcPr>
+          <w:p>
+            <w:pPr>
+              <w:rPr>
+                <w:rFonts w:ascii="Gill Sans MT" w:hAnsi="Gill Sans MT" w:cs="Arial"/>
+              </w:rPr>
+            </w:pPr>
+            <w:r>
+              <w:rPr>
+                <w:rFonts w:ascii="Gill Sans MT" w:hAnsi="Gill Sans MT" w:cs="Arial"/>
+              </w:rPr>
+              <w:t>Revisar los avances</w:t>
+            </w:r>
+            <w:r>
+              <w:rPr>
+                <w:rFonts w:ascii="Gill Sans MT" w:hAnsi="Gill Sans MT" w:cs="Arial"/>
+              </w:rPr>
+              <w:t xml:space="preserve"> conseguidos durante la semana, además de la posibilidad de implementar algunas tecnologías específicas.</w:t>
+            </w:r>
+          </w:p>
+        </w:tc>
+      </w:tr>
+      <w:tr>
+        <w:trPr>
+          <w:trHeight w:val="364"/>
+        </w:trPr>
+        <w:tc>
+          <w:tcPr>
+            <w:tcW w:w="2441" w:type="dxa"/>
+            <w:tcBorders>
+              <w:top w:val="single" w:sz="4" w:space="0" w:color="auto"/>
+              <w:bottom w:val="single" w:sz="4" w:space="0" w:color="auto"/>
+            </w:tcBorders>
+            <w:shd w:val="clear" w:color="auto" w:fill="808080" w:themeFill="background1" w:themeFillShade="80"/>
+            <w:vAlign w:val="center"/>
+          </w:tcPr>
+          <w:p>
+            <w:pPr>
+              <w:rPr>
+                <w:rFonts w:ascii="Gill Sans MT" w:hAnsi="Gill Sans MT" w:cs="Arial"/>
+                <w:b/>
+                <w:bCs/>
+                <w:color w:val="FFFFFF" w:themeColor="background1"/>
+              </w:rPr>
+            </w:pPr>
+            <w:r>
+              <w:rPr>
+                <w:rFonts w:ascii="Gill Sans MT" w:hAnsi="Gill Sans MT" w:cs="Arial"/>
+                <w:b/>
+                <w:bCs/>
+                <w:color w:val="FFFFFF" w:themeColor="background1"/>
+              </w:rPr>
+              <w:t>LUGAR</w:t>
+            </w:r>
+          </w:p>
+        </w:tc>
+        <w:tc>
+          <w:tcPr>
+            <w:tcW w:w="2959" w:type="dxa"/>
+            <w:vAlign w:val="center"/>
+          </w:tcPr>
+          <w:p>
+            <w:pPr>
+              <w:rPr>
+                <w:rFonts w:ascii="Gill Sans MT" w:hAnsi="Gill Sans MT" w:cs="Arial"/>
+              </w:rPr>
+            </w:pPr>
+            <w:r>
+              <w:rPr>
+                <w:rFonts w:ascii="Gill Sans MT" w:hAnsi="Gill Sans MT" w:cs="Arial"/>
+              </w:rPr>
+              <w:t>Virtual</w:t>
+            </w:r>
+          </w:p>
+        </w:tc>
+        <w:tc>
+          <w:tcPr>
+            <w:tcW w:w="1560" w:type="dxa"/>
+            <w:tcBorders>
+              <w:bottom w:val="single" w:sz="4" w:space="0" w:color="auto"/>
+            </w:tcBorders>
+            <w:shd w:val="clear" w:color="auto" w:fill="808080" w:themeFill="background1" w:themeFillShade="80"/>
+            <w:vAlign w:val="center"/>
+          </w:tcPr>
+          <w:p>
+            <w:pPr>
+              <w:rPr>
+                <w:rFonts w:ascii="Gill Sans MT" w:hAnsi="Gill Sans MT" w:cs="Arial"/>
+                <w:b/>
+                <w:bCs/>
+                <w:color w:val="FFFFFF" w:themeColor="background1"/>
+              </w:rPr>
+            </w:pPr>
+            <w:r>
+              <w:rPr>
+                <w:rFonts w:ascii="Gill Sans MT" w:hAnsi="Gill Sans MT" w:cs="Arial"/>
+                <w:b/>
+                <w:bCs/>
+                <w:color w:val="FFFFFF" w:themeColor="background1"/>
+              </w:rPr>
+              <w:t>FECHA REUNION</w:t>
+            </w:r>
+          </w:p>
+        </w:tc>
+        <w:tc>
+          <w:tcPr>
+            <w:tcW w:w="2958" w:type="dxa"/>
+            <w:tcBorders>
+              <w:bottom w:val="single" w:sz="4" w:space="0" w:color="auto"/>
+              <w:right w:val="single" w:sz="4" w:space="0" w:color="auto"/>
+            </w:tcBorders>
+            <w:vAlign w:val="center"/>
+          </w:tcPr>
+          <w:p>
+            <w:pPr>
+              <w:jc w:val="center"/>
+              <w:rPr>
+                <w:rFonts w:ascii="Gill Sans MT" w:hAnsi="Gill Sans MT" w:cs="Arial"/>
+              </w:rPr>
+            </w:pPr>
+            <w:r>
+              <w:rPr>
+                <w:rFonts w:ascii="Gill Sans MT" w:hAnsi="Gill Sans MT" w:cs="Arial"/>
+              </w:rPr>
+              <w:t>1</w:t>
+            </w:r>
+            <w:r>
+              <w:rPr>
+                <w:rFonts w:ascii="Gill Sans MT" w:hAnsi="Gill Sans MT" w:cs="Arial"/>
+              </w:rPr>
+              <w:t>8</w:t>
+            </w:r>
+            <w:r>
+              <w:rPr>
+                <w:rFonts w:ascii="Gill Sans MT" w:hAnsi="Gill Sans MT" w:cs="Arial"/>
+              </w:rPr>
+              <w:t xml:space="preserve"> – septiembre - 2020</w:t>
+            </w:r>
+          </w:p>
+        </w:tc>
+      </w:tr>
+      <w:tr>
+        <w:trPr>
+          <w:trHeight w:val="549"/>
+        </w:trPr>
+        <w:tc>
+          <w:tcPr>
+            <w:tcW w:w="2441" w:type="dxa"/>
+            <w:vMerge w:val="restart"/>
+            <w:tcBorders>
+              <w:top w:val="single" w:sz="4" w:space="0" w:color="auto"/>
+            </w:tcBorders>
+            <w:shd w:val="clear" w:color="auto" w:fill="808080" w:themeFill="background1" w:themeFillShade="80"/>
+            <w:vAlign w:val="center"/>
+          </w:tcPr>
+          <w:p>
+            <w:pPr>
+              <w:rPr>
+                <w:rFonts w:ascii="Gill Sans MT" w:hAnsi="Gill Sans MT" w:cs="Arial"/>
+                <w:b/>
+                <w:bCs/>
+                <w:color w:val="FFFFFF" w:themeColor="background1"/>
+              </w:rPr>
+            </w:pPr>
+            <w:r>
+              <w:rPr>
+                <w:rFonts w:ascii="Gill Sans MT" w:hAnsi="Gill Sans MT" w:cs="Arial"/>
+                <w:b/>
+                <w:bCs/>
+                <w:color w:val="FFFFFF" w:themeColor="background1"/>
+              </w:rPr>
+              <w:t>ELABORADA POR</w:t>
+            </w:r>
+          </w:p>
+        </w:tc>
+        <w:tc>
+          <w:tcPr>
+            <w:tcW w:w="2959" w:type="dxa"/>
+            <w:vMerge w:val="restart"/>
+            <w:vAlign w:val="center"/>
+          </w:tcPr>
+          <w:p>
+            <w:pPr>
+              <w:rPr>
+                <w:rFonts w:ascii="Gill Sans MT" w:hAnsi="Gill Sans MT" w:cs="Arial"/>
+              </w:rPr>
+            </w:pPr>
+            <w:r>
+              <w:rPr>
+                <w:rFonts w:ascii="Gill Sans MT" w:hAnsi="Gill Sans MT" w:cs="Arial"/>
+              </w:rPr>
+              <w:t>Johan Nicolas Soler Hernández</w:t>
+            </w:r>
+          </w:p>
+        </w:tc>
+        <w:tc>
+          <w:tcPr>
+            <w:tcW w:w="1560" w:type="dxa"/>
+            <w:tcBorders>
+              <w:top w:val="single" w:sz="4" w:space="0" w:color="auto"/>
+            </w:tcBorders>
+            <w:shd w:val="clear" w:color="auto" w:fill="808080" w:themeFill="background1" w:themeFillShade="80"/>
+            <w:vAlign w:val="center"/>
+          </w:tcPr>
+          <w:p>
+            <w:pPr>
+              <w:rPr>
+                <w:rFonts w:ascii="Gill Sans MT" w:hAnsi="Gill Sans MT" w:cs="Arial"/>
+                <w:b/>
+                <w:bCs/>
+                <w:color w:val="FFFFFF" w:themeColor="background1"/>
+              </w:rPr>
+            </w:pPr>
+            <w:r>
+              <w:rPr>
+                <w:rFonts w:ascii="Gill Sans MT" w:hAnsi="Gill Sans MT" w:cs="Arial"/>
+                <w:b/>
+                <w:bCs/>
+                <w:color w:val="FFFFFF" w:themeColor="background1"/>
+              </w:rPr>
+              <w:t>HORA INICIO</w:t>
+            </w:r>
+          </w:p>
+        </w:tc>
+        <w:tc>
+          <w:tcPr>
+            <w:tcW w:w="2958" w:type="dxa"/>
+            <w:tcBorders>
+              <w:top w:val="single" w:sz="4" w:space="0" w:color="auto"/>
+            </w:tcBorders>
+            <w:vAlign w:val="center"/>
+          </w:tcPr>
+          <w:p>
+            <w:pPr>
+              <w:jc w:val="center"/>
+              <w:rPr>
+                <w:rFonts w:ascii="Gill Sans MT" w:hAnsi="Gill Sans MT" w:cs="Arial"/>
+              </w:rPr>
+            </w:pPr>
+            <w:r>
+              <w:rPr>
+                <w:rFonts w:ascii="Gill Sans MT" w:hAnsi="Gill Sans MT" w:cs="Arial"/>
+              </w:rPr>
+              <w:t>10:</w:t>
+            </w:r>
+            <w:r>
+              <w:rPr>
+                <w:rFonts w:ascii="Gill Sans MT" w:hAnsi="Gill Sans MT" w:cs="Arial"/>
+              </w:rPr>
+              <w:t>15</w:t>
+            </w:r>
+            <w:r>
+              <w:rPr>
+                <w:rFonts w:ascii="Gill Sans MT" w:hAnsi="Gill Sans MT" w:cs="Arial"/>
+              </w:rPr>
+              <w:t xml:space="preserve"> am</w:t>
+            </w:r>
+          </w:p>
+        </w:tc>
+      </w:tr>
+      <w:tr>
+        <w:trPr>
+          <w:trHeight w:val="343"/>
+        </w:trPr>
+        <w:tc>
+          <w:tcPr>
+            <w:tcW w:w="2441" w:type="dxa"/>
+            <w:vMerge/>
+            <w:tcBorders>
+              <w:bottom w:val="single" w:sz="4" w:space="0" w:color="auto"/>
+            </w:tcBorders>
+            <w:shd w:val="clear" w:color="auto" w:fill="808080" w:themeFill="background1" w:themeFillShade="80"/>
+            <w:vAlign w:val="center"/>
+          </w:tcPr>
+          <w:p>
+            <w:pPr>
+              <w:rPr>
+                <w:rFonts w:ascii="Gill Sans MT" w:hAnsi="Gill Sans MT" w:cs="Arial"/>
+                <w:b/>
+                <w:bCs/>
+                <w:color w:val="FFFFFF" w:themeColor="background1"/>
+              </w:rPr>
+            </w:pPr>
+          </w:p>
+        </w:tc>
+        <w:tc>
+          <w:tcPr>
+            <w:tcW w:w="2959" w:type="dxa"/>
+            <w:vMerge/>
+            <w:vAlign w:val="center"/>
+          </w:tcPr>
+          <w:p>
+            <w:pPr>
+              <w:rPr>
+                <w:rFonts w:ascii="Gill Sans MT" w:hAnsi="Gill Sans MT" w:cs="Arial"/>
+              </w:rPr>
+            </w:pPr>
+          </w:p>
+        </w:tc>
+        <w:tc>
+          <w:tcPr>
+            <w:tcW w:w="1560" w:type="dxa"/>
+            <w:tcBorders>
+              <w:top w:val="nil"/>
+            </w:tcBorders>
+            <w:shd w:val="clear" w:color="auto" w:fill="808080" w:themeFill="background1" w:themeFillShade="80"/>
+            <w:vAlign w:val="center"/>
+          </w:tcPr>
+          <w:p>
+            <w:pPr>
+              <w:rPr>
+                <w:rFonts w:ascii="Gill Sans MT" w:hAnsi="Gill Sans MT" w:cs="Arial"/>
+                <w:b/>
+                <w:bCs/>
+                <w:color w:val="FFFFFF" w:themeColor="background1"/>
+              </w:rPr>
+            </w:pPr>
+            <w:r>
+              <w:rPr>
+                <w:rFonts w:ascii="Gill Sans MT" w:hAnsi="Gill Sans MT" w:cs="Arial"/>
+                <w:b/>
+                <w:bCs/>
+                <w:color w:val="FFFFFF" w:themeColor="background1"/>
+              </w:rPr>
+              <w:t>HORA FIN</w:t>
+            </w:r>
+          </w:p>
+        </w:tc>
+        <w:tc>
+          <w:tcPr>
+            <w:tcW w:w="2958" w:type="dxa"/>
+            <w:vAlign w:val="center"/>
+          </w:tcPr>
+          <w:p>
+            <w:pPr>
+              <w:jc w:val="center"/>
+              <w:rPr>
+                <w:rFonts w:ascii="Gill Sans MT" w:hAnsi="Gill Sans MT" w:cs="Arial"/>
+              </w:rPr>
+            </w:pPr>
+            <w:r>
+              <w:rPr>
+                <w:rFonts w:ascii="Gill Sans MT" w:hAnsi="Gill Sans MT" w:cs="Arial"/>
+              </w:rPr>
+              <w:t>11:00 am</w:t>
+            </w:r>
+          </w:p>
+        </w:tc>
+      </w:tr>
+    </w:tbl>
+    <w:p>
+      <w:pPr>
+        <w:rPr>
+          <w:rFonts w:ascii="Gill Sans MT" w:hAnsi="Gill Sans MT" w:cs="Arial"/>
+          <w:sz w:val="18"/>
+          <w:szCs w:val="18"/>
+        </w:rPr>
+      </w:pPr>
+    </w:p>
+    <w:tbl>
+      <w:tblPr>
+        <w:tblW w:w="9918" w:type="dxa"/>
+        <w:tblBorders>
+          <w:top w:val="single" w:sz="4" w:space="0" w:color="auto"/>
+          <w:left w:val="single" w:sz="4" w:space="0" w:color="auto"/>
+          <w:bottom w:val="single" w:sz="4" w:space="0" w:color="auto"/>
+          <w:right w:val="single" w:sz="4" w:space="0" w:color="auto"/>
+          <w:insideH w:val="single" w:sz="4" w:space="0" w:color="auto"/>
+          <w:insideV w:val="single" w:sz="4" w:space="0" w:color="auto"/>
+        </w:tblBorders>
+        <w:tblCellMar>
+          <w:left w:w="70" w:type="dxa"/>
+          <w:right w:w="70" w:type="dxa"/>
+        </w:tblCellMar>
+        <w:tblLook w:val="0000" w:firstRow="0" w:lastRow="0" w:firstColumn="0" w:lastColumn="0" w:noHBand="0" w:noVBand="0"/>
+      </w:tblPr>
+      <w:tblGrid>
+        <w:gridCol w:w="3898"/>
+        <w:gridCol w:w="3260"/>
+        <w:gridCol w:w="2760"/>
+      </w:tblGrid>
+      <w:tr>
+        <w:trPr>
+          <w:trHeight w:val="284"/>
+        </w:trPr>
+        <w:tc>
+          <w:tcPr>
+            <w:tcW w:w="9918" w:type="dxa"/>
+            <w:gridSpan w:val="3"/>
+            <w:shd w:val="clear" w:color="auto" w:fill="0054A7"/>
+            <w:vAlign w:val="center"/>
+          </w:tcPr>
+          <w:p>
+            <w:pPr>
+              <w:pStyle w:val="Prrafodelista"/>
+              <w:ind w:left="0"/>
+              <w:rPr>
+                <w:rFonts w:ascii="Gill Sans MT" w:hAnsi="Gill Sans MT" w:cs="Arial"/>
+                <w:b/>
+                <w:bCs/>
+                <w:color w:val="FFFFFF"/>
+                <w:sz w:val="18"/>
+                <w:szCs w:val="18"/>
+              </w:rPr>
+            </w:pPr>
+            <w:r>
+              <w:rPr>
+                <w:rFonts w:ascii="Gill Sans MT" w:hAnsi="Gill Sans MT" w:cs="Arial"/>
+                <w:b/>
+                <w:bCs/>
+                <w:color w:val="FFFFFF"/>
+                <w:sz w:val="18"/>
+                <w:szCs w:val="18"/>
+              </w:rPr>
+              <w:t>DATOS PARTICIPANTES</w:t>
+            </w:r>
+          </w:p>
+        </w:tc>
+      </w:tr>
+      <w:tr>
+        <w:trPr>
+          <w:trHeight w:val="351"/>
+        </w:trPr>
+        <w:tc>
+          <w:tcPr>
+            <w:tcW w:w="3898" w:type="dxa"/>
+            <w:shd w:val="clear" w:color="auto" w:fill="808080" w:themeFill="background1" w:themeFillShade="80"/>
+            <w:vAlign w:val="center"/>
+          </w:tcPr>
+          <w:p>
+            <w:pPr>
+              <w:jc w:val="center"/>
+              <w:rPr>
+                <w:rFonts w:ascii="Gill Sans MT" w:hAnsi="Gill Sans MT" w:cs="Arial"/>
+                <w:b/>
+                <w:bCs/>
+                <w:color w:val="FFFFFF" w:themeColor="background1"/>
+                <w:sz w:val="18"/>
+                <w:szCs w:val="18"/>
+              </w:rPr>
+            </w:pPr>
+            <w:r>
+              <w:rPr>
+                <w:rFonts w:ascii="Gill Sans MT" w:hAnsi="Gill Sans MT" w:cs="Arial"/>
+                <w:b/>
+                <w:bCs/>
+                <w:color w:val="FFFFFF" w:themeColor="background1"/>
+                <w:sz w:val="18"/>
+                <w:szCs w:val="18"/>
+              </w:rPr>
+              <w:t>PARTICIPANTE</w:t>
+            </w:r>
+          </w:p>
+        </w:tc>
+        <w:tc>
+          <w:tcPr>
+            <w:tcW w:w="3260" w:type="dxa"/>
+            <w:shd w:val="clear" w:color="auto" w:fill="808080" w:themeFill="background1" w:themeFillShade="80"/>
+            <w:vAlign w:val="center"/>
+          </w:tcPr>
+          <w:p>
+            <w:pPr>
+              <w:jc w:val="center"/>
+              <w:rPr>
+                <w:rFonts w:ascii="Gill Sans MT" w:hAnsi="Gill Sans MT" w:cs="Arial"/>
+                <w:b/>
+                <w:bCs/>
+                <w:color w:val="FFFFFF" w:themeColor="background1"/>
+                <w:sz w:val="18"/>
+                <w:szCs w:val="18"/>
+              </w:rPr>
+            </w:pPr>
+            <w:r>
+              <w:rPr>
+                <w:rFonts w:ascii="Gill Sans MT" w:hAnsi="Gill Sans MT" w:cs="Arial"/>
+                <w:b/>
+                <w:bCs/>
+                <w:color w:val="FFFFFF" w:themeColor="background1"/>
+                <w:sz w:val="18"/>
+                <w:szCs w:val="18"/>
+              </w:rPr>
+              <w:t>AREA / EMPRESA</w:t>
+            </w:r>
+          </w:p>
+        </w:tc>
+        <w:tc>
+          <w:tcPr>
+            <w:tcW w:w="2760" w:type="dxa"/>
+            <w:shd w:val="clear" w:color="auto" w:fill="808080" w:themeFill="background1" w:themeFillShade="80"/>
+            <w:vAlign w:val="center"/>
+          </w:tcPr>
+          <w:p>
+            <w:pPr>
+              <w:jc w:val="center"/>
+              <w:rPr>
+                <w:rFonts w:ascii="Gill Sans MT" w:hAnsi="Gill Sans MT" w:cs="Arial"/>
+                <w:b/>
+                <w:bCs/>
+                <w:color w:val="FFFFFF" w:themeColor="background1"/>
+                <w:sz w:val="18"/>
+                <w:szCs w:val="18"/>
+              </w:rPr>
+            </w:pPr>
+            <w:r>
+              <w:rPr>
+                <w:rFonts w:ascii="Gill Sans MT" w:hAnsi="Gill Sans MT" w:cs="Arial"/>
+                <w:b/>
+                <w:bCs/>
+                <w:color w:val="FFFFFF" w:themeColor="background1"/>
+                <w:sz w:val="18"/>
+                <w:szCs w:val="18"/>
+              </w:rPr>
+              <w:t>CARGO</w:t>
+            </w:r>
+          </w:p>
+        </w:tc>
+      </w:tr>
+      <w:tr>
+        <w:trPr>
+          <w:trHeight w:val="284"/>
+        </w:trPr>
+        <w:tc>
+          <w:tcPr>
+            <w:tcW w:w="3898" w:type="dxa"/>
+            <w:vAlign w:val="center"/>
+          </w:tcPr>
+          <w:p>
+            <w:pPr>
+              <w:rPr>
+                <w:rFonts w:cstheme="minorHAnsi"/>
+              </w:rPr>
+            </w:pPr>
+            <w:r>
+              <w:t>Jhon Jairo Ballen Agudelo</w:t>
+            </w:r>
+          </w:p>
+        </w:tc>
+        <w:tc>
+          <w:tcPr>
+            <w:tcW w:w="3260" w:type="dxa"/>
+            <w:vAlign w:val="center"/>
+          </w:tcPr>
+          <w:p>
+            <w:pPr>
+              <w:rPr>
+                <w:rFonts w:ascii="Gill Sans MT" w:hAnsi="Gill Sans MT" w:cs="Arial"/>
+                <w:sz w:val="18"/>
+                <w:szCs w:val="18"/>
+              </w:rPr>
+            </w:pPr>
+            <w:r>
+              <w:t>Ing. Sistemas.</w:t>
+            </w:r>
+          </w:p>
+        </w:tc>
+        <w:tc>
+          <w:tcPr>
+            <w:tcW w:w="2760" w:type="dxa"/>
+          </w:tcPr>
+          <w:p>
+            <w:pPr>
+              <w:rPr>
+                <w:rFonts w:ascii="Gill Sans MT" w:hAnsi="Gill Sans MT" w:cs="Arial"/>
+                <w:sz w:val="18"/>
+                <w:szCs w:val="18"/>
+              </w:rPr>
+            </w:pPr>
+            <w:r>
+              <w:t>Estudiante</w:t>
+            </w:r>
+          </w:p>
+        </w:tc>
+      </w:tr>
+      <w:tr>
+        <w:trPr>
+          <w:trHeight w:val="284"/>
+        </w:trPr>
+        <w:tc>
+          <w:tcPr>
+            <w:tcW w:w="3898" w:type="dxa"/>
+            <w:vAlign w:val="center"/>
+          </w:tcPr>
+          <w:p>
+            <w:pPr>
+              <w:rPr>
+                <w:rFonts w:ascii="Gill Sans MT" w:hAnsi="Gill Sans MT" w:cs="Arial"/>
+                <w:sz w:val="18"/>
+                <w:szCs w:val="18"/>
+              </w:rPr>
+            </w:pPr>
+            <w:r>
+              <w:t>Johan Nicolas Soler Hernández</w:t>
+            </w:r>
+          </w:p>
+        </w:tc>
+        <w:tc>
+          <w:tcPr>
+            <w:tcW w:w="3260" w:type="dxa"/>
+          </w:tcPr>
+          <w:p>
+            <w:pPr>
+              <w:rPr>
+                <w:rFonts w:ascii="Gill Sans MT" w:hAnsi="Gill Sans MT" w:cs="Arial"/>
+                <w:sz w:val="18"/>
+                <w:szCs w:val="18"/>
+              </w:rPr>
+            </w:pPr>
+            <w:r>
+              <w:t>Ing. Sistemas.</w:t>
+            </w:r>
+          </w:p>
+        </w:tc>
+        <w:tc>
+          <w:tcPr>
+            <w:tcW w:w="2760" w:type="dxa"/>
+          </w:tcPr>
+          <w:p>
+            <w:pPr>
+              <w:rPr>
+                <w:rFonts w:ascii="Gill Sans MT" w:hAnsi="Gill Sans MT" w:cs="Arial"/>
+                <w:sz w:val="18"/>
+                <w:szCs w:val="18"/>
+              </w:rPr>
+            </w:pPr>
+            <w:r>
+              <w:t>Estudiante</w:t>
+            </w:r>
+          </w:p>
+        </w:tc>
+      </w:tr>
+      <w:tr>
+        <w:trPr>
+          <w:trHeight w:val="284"/>
+        </w:trPr>
+        <w:tc>
+          <w:tcPr>
+            <w:tcW w:w="3898" w:type="dxa"/>
+            <w:vAlign w:val="center"/>
+          </w:tcPr>
+          <w:p>
+            <w:r>
+              <w:t>Danny Jersson Ochoa Peralta</w:t>
+            </w:r>
+          </w:p>
+        </w:tc>
+        <w:tc>
+          <w:tcPr>
+            <w:tcW w:w="3260" w:type="dxa"/>
+          </w:tcPr>
+          <w:p>
+            <w:pPr>
+              <w:rPr>
+                <w:rFonts w:ascii="Gill Sans MT" w:hAnsi="Gill Sans MT" w:cs="Arial"/>
+                <w:sz w:val="18"/>
+                <w:szCs w:val="18"/>
+              </w:rPr>
+            </w:pPr>
+            <w:r>
+              <w:t>Ing. Sistemas.</w:t>
+            </w:r>
+          </w:p>
+        </w:tc>
+        <w:tc>
+          <w:tcPr>
+            <w:tcW w:w="2760" w:type="dxa"/>
+          </w:tcPr>
+          <w:p>
+            <w:pPr>
+              <w:rPr>
+                <w:rFonts w:ascii="Gill Sans MT" w:hAnsi="Gill Sans MT" w:cs="Arial"/>
+                <w:sz w:val="18"/>
+                <w:szCs w:val="18"/>
+              </w:rPr>
+            </w:pPr>
+            <w:r>
+              <w:t>Estudiante</w:t>
+            </w:r>
+          </w:p>
+        </w:tc>
+      </w:tr>
+      <w:tr>
+        <w:trPr>
+          <w:trHeight w:val="284"/>
+        </w:trPr>
+        <w:tc>
+          <w:tcPr>
+            <w:tcW w:w="3898" w:type="dxa"/>
+            <w:vAlign w:val="center"/>
+          </w:tcPr>
+          <w:p>
+            <w:r>
+              <w:t>Julián Enrique Muñoz Castro</w:t>
+            </w:r>
+          </w:p>
+        </w:tc>
+        <w:tc>
+          <w:tcPr>
+            <w:tcW w:w="3260" w:type="dxa"/>
+          </w:tcPr>
+          <w:p>
+            <w:pPr>
+              <w:rPr>
+                <w:rFonts w:ascii="Gill Sans MT" w:hAnsi="Gill Sans MT" w:cs="Arial"/>
+                <w:sz w:val="18"/>
+                <w:szCs w:val="18"/>
+              </w:rPr>
+            </w:pPr>
+            <w:r>
+              <w:t>Ing. Sistemas.</w:t>
+            </w:r>
+          </w:p>
+        </w:tc>
+        <w:tc>
+          <w:tcPr>
+            <w:tcW w:w="2760" w:type="dxa"/>
+          </w:tcPr>
+          <w:p>
+            <w:pPr>
+              <w:rPr>
+                <w:rFonts w:ascii="Gill Sans MT" w:hAnsi="Gill Sans MT" w:cs="Arial"/>
+                <w:sz w:val="18"/>
+                <w:szCs w:val="18"/>
+              </w:rPr>
+            </w:pPr>
+            <w:r>
+              <w:t>Estudiante</w:t>
+            </w:r>
+          </w:p>
+        </w:tc>
+      </w:tr>
+      <w:tr>
+        <w:trPr>
+          <w:trHeight w:val="284"/>
+        </w:trPr>
+        <w:tc>
+          <w:tcPr>
+            <w:tcW w:w="3898" w:type="dxa"/>
+            <w:vAlign w:val="center"/>
+          </w:tcPr>
+          <w:p>
+            <w:r>
+              <w:t>Jesús David Castillo Torres</w:t>
+            </w:r>
+          </w:p>
+        </w:tc>
+        <w:tc>
+          <w:tcPr>
+            <w:tcW w:w="3260" w:type="dxa"/>
+          </w:tcPr>
+          <w:p>
+            <w:pPr>
+              <w:rPr>
+                <w:rFonts w:ascii="Gill Sans MT" w:hAnsi="Gill Sans MT" w:cs="Arial"/>
+                <w:sz w:val="18"/>
+                <w:szCs w:val="18"/>
+              </w:rPr>
+            </w:pPr>
+            <w:r>
+              <w:t>Ing. Sistemas.</w:t>
+            </w:r>
+          </w:p>
+        </w:tc>
+        <w:tc>
+          <w:tcPr>
+            <w:tcW w:w="2760" w:type="dxa"/>
+          </w:tcPr>
+          <w:p>
+            <w:pPr>
+              <w:rPr>
+                <w:rFonts w:ascii="Gill Sans MT" w:hAnsi="Gill Sans MT" w:cs="Arial"/>
+                <w:sz w:val="18"/>
+                <w:szCs w:val="18"/>
+              </w:rPr>
+            </w:pPr>
+            <w:r>
+              <w:t>Estudiante</w:t>
+            </w:r>
+          </w:p>
+        </w:tc>
+      </w:tr>
+      <w:tr>
+        <w:trPr>
+          <w:trHeight w:val="284"/>
+        </w:trPr>
+        <w:tc>
+          <w:tcPr>
+            <w:tcW w:w="3898" w:type="dxa"/>
+            <w:vAlign w:val="center"/>
+          </w:tcPr>
+          <w:p>
+            <w:r>
+              <w:t>Juan Pablo Gómez</w:t>
+            </w:r>
+          </w:p>
+        </w:tc>
+        <w:tc>
+          <w:tcPr>
+            <w:tcW w:w="3260" w:type="dxa"/>
+          </w:tcPr>
+          <w:p>
+            <w:pPr>
+              <w:rPr>
+                <w:rFonts w:ascii="Gill Sans MT" w:hAnsi="Gill Sans MT" w:cs="Arial"/>
+                <w:sz w:val="18"/>
+                <w:szCs w:val="18"/>
+              </w:rPr>
+            </w:pPr>
+            <w:r>
+              <w:t>Ing. Sistemas.</w:t>
+            </w:r>
+          </w:p>
+        </w:tc>
+        <w:tc>
+          <w:tcPr>
+            <w:tcW w:w="2760" w:type="dxa"/>
+          </w:tcPr>
+          <w:p>
+            <w:pPr>
+              <w:rPr>
+                <w:rFonts w:ascii="Gill Sans MT" w:hAnsi="Gill Sans MT" w:cs="Arial"/>
+                <w:sz w:val="18"/>
+                <w:szCs w:val="18"/>
+              </w:rPr>
+            </w:pPr>
+            <w:r>
+              <w:t>Estudiante</w:t>
+            </w:r>
+          </w:p>
+        </w:tc>
+      </w:tr>
+    </w:tbl>
+    <w:p>
+      <w:pPr>
+        <w:rPr>
+          <w:rFonts w:ascii="Gill Sans MT" w:hAnsi="Gill Sans MT" w:cs="Arial"/>
+          <w:sz w:val="18"/>
+          <w:szCs w:val="18"/>
+        </w:rPr>
+      </w:pPr>
+    </w:p>
+    <w:tbl>
+      <w:tblPr>
+        <w:tblW w:w="9918" w:type="dxa"/>
+        <w:tblBorders>
+          <w:top w:val="single" w:sz="4" w:space="0" w:color="auto"/>
+          <w:left w:val="single" w:sz="4" w:space="0" w:color="auto"/>
+          <w:bottom w:val="single" w:sz="4" w:space="0" w:color="auto"/>
+          <w:right w:val="single" w:sz="4" w:space="0" w:color="auto"/>
+          <w:insideH w:val="single" w:sz="4" w:space="0" w:color="auto"/>
+          <w:insideV w:val="single" w:sz="4" w:space="0" w:color="auto"/>
+        </w:tblBorders>
+        <w:tblLayout w:type="fixed"/>
+        <w:tblCellMar>
+          <w:left w:w="70" w:type="dxa"/>
+          <w:right w:w="70" w:type="dxa"/>
+        </w:tblCellMar>
+        <w:tblLook w:val="0000" w:firstRow="0" w:lastRow="0" w:firstColumn="0" w:lastColumn="0" w:noHBand="0" w:noVBand="0"/>
+      </w:tblPr>
+      <w:tblGrid>
+        <w:gridCol w:w="9918"/>
+      </w:tblGrid>
+      <w:tr>
+        <w:trPr>
+          <w:trHeight w:val="393"/>
+        </w:trPr>
+        <w:tc>
+          <w:tcPr>
+            <w:tcW w:w="9918" w:type="dxa"/>
+            <w:shd w:val="clear" w:color="auto" w:fill="0054A7"/>
+            <w:vAlign w:val="center"/>
+          </w:tcPr>
+          <w:p>
+            <w:pPr>
+              <w:rPr>
+                <w:rFonts w:ascii="Gill Sans MT" w:hAnsi="Gill Sans MT" w:cs="Arial"/>
+                <w:b/>
+                <w:bCs/>
+                <w:color w:val="FFFFFF"/>
+                <w:sz w:val="18"/>
+                <w:szCs w:val="18"/>
+              </w:rPr>
+            </w:pPr>
+            <w:r>
+              <w:rPr>
+                <w:rFonts w:ascii="Gill Sans MT" w:hAnsi="Gill Sans MT" w:cs="Arial"/>
+                <w:b/>
+                <w:bCs/>
+                <w:color w:val="FFFFFF"/>
+                <w:sz w:val="18"/>
+                <w:szCs w:val="18"/>
+              </w:rPr>
+              <w:t>Agenda:</w:t>
+            </w:r>
+          </w:p>
+        </w:tc>
+      </w:tr>
+      <w:tr>
+        <w:trPr>
+          <w:trHeight w:val="1504"/>
+        </w:trPr>
+        <w:tc>
+          <w:tcPr>
+            <w:tcW w:w="9918" w:type="dxa"/>
+            <w:vAlign w:val="center"/>
+          </w:tcPr>
+          <w:p>
+            <w:pPr>
+              <w:ind w:left="720"/>
+            </w:pPr>
+            <w:r>
+              <w:rPr>
+                <w:b/>
+                <w:bCs/>
+              </w:rPr>
+              <w:t>10:00</w:t>
+            </w:r>
+            <w:r>
+              <w:rPr>
+                <w:b/>
+                <w:bCs/>
+              </w:rPr>
+              <w:t xml:space="preserve"> </w:t>
+            </w:r>
+            <w:r>
+              <w:rPr>
+                <w:b/>
+                <w:bCs/>
+              </w:rPr>
+              <w:t>a</w:t>
+            </w:r>
+            <w:r>
+              <w:rPr>
+                <w:b/>
+                <w:bCs/>
+              </w:rPr>
+              <w:t>m:</w:t>
+            </w:r>
+            <w:r>
+              <w:br/>
+              <w:t xml:space="preserve">Reunión enfocada </w:t>
+            </w:r>
+            <w:r>
+              <w:t xml:space="preserve">en el avance realizado según las tareas propuestas, además se </w:t>
+            </w:r>
+            <w:r>
+              <w:t>plantea el</w:t>
+            </w:r>
+            <w:r>
+              <w:t xml:space="preserve"> siguiente paso para la semana que viene.</w:t>
+            </w:r>
+          </w:p>
+        </w:tc>
+      </w:tr>
+      <w:tr>
+        <w:trPr>
+          <w:trHeight w:val="393"/>
+        </w:trPr>
+        <w:tc>
+          <w:tcPr>
+            <w:tcW w:w="9918" w:type="dxa"/>
+            <w:shd w:val="clear" w:color="auto" w:fill="0054A7"/>
+            <w:vAlign w:val="center"/>
+          </w:tcPr>
+          <w:p>
+            <w:pPr>
+              <w:rPr>
+                <w:rFonts w:ascii="Gill Sans MT" w:hAnsi="Gill Sans MT" w:cs="Arial"/>
+                <w:b/>
+                <w:bCs/>
+                <w:color w:val="FFFFFF"/>
+                <w:sz w:val="18"/>
+                <w:szCs w:val="18"/>
+              </w:rPr>
+            </w:pPr>
+            <w:r>
+              <w:rPr>
+                <w:rFonts w:ascii="Gill Sans MT" w:hAnsi="Gill Sans MT" w:cs="Arial"/>
+                <w:b/>
+                <w:bCs/>
+                <w:color w:val="FFFFFF"/>
+                <w:sz w:val="18"/>
+                <w:szCs w:val="18"/>
+              </w:rPr>
+              <w:t>Desarrollo:</w:t>
+            </w:r>
+          </w:p>
+        </w:tc>
+      </w:tr>
+      <w:tr>
+        <w:trPr>
+          <w:trHeight w:val="1550"/>
+        </w:trPr>
+        <w:tc>
+          <w:tcPr>
+            <w:tcW w:w="9918" w:type="dxa"/>
+            <w:vAlign w:val="center"/>
+          </w:tcPr>
+          <w:p>
+            <w:pPr>
+              <w:ind w:left="720"/>
+              <w:rPr>
+                <w:rFonts w:cstheme="minorHAnsi"/>
+              </w:rPr>
+            </w:pPr>
+            <w:r>
+              <w:rPr>
+                <w:rFonts w:cstheme="minorHAnsi"/>
+              </w:rPr>
+              <w:t xml:space="preserve">Se reviso el diagrama de clases y el avance del </w:t>
+            </w:r>
+            <w:proofErr w:type="spellStart"/>
+            <w:r>
+              <w:rPr>
+                <w:rFonts w:cstheme="minorHAnsi"/>
+              </w:rPr>
+              <w:t>frontend</w:t>
+            </w:r>
+            <w:proofErr w:type="spellEnd"/>
+            <w:r>
+              <w:rPr>
+                <w:rFonts w:cstheme="minorHAnsi"/>
+              </w:rPr>
+              <w:t>, se revisaron las clases virtuales y el progreso a futuro que podrá tener el  desarrollo.</w:t>
             </w:r>
           </w:p>
         </w:tc>
@@ -7589,18 +8879,18 @@
 </file>
 
 <file path=customXml/item2.xml><?xml version="1.0" encoding="utf-8"?>
+<p:properties xmlns:p="http://schemas.microsoft.com/office/2006/metadata/properties" xmlns:xsi="http://www.w3.org/2001/XMLSchema-instance" xmlns:pc="http://schemas.microsoft.com/office/infopath/2007/PartnerControls">
+  <documentManagement/>
+</p:properties>
+</file>
+
+<file path=customXml/item3.xml><?xml version="1.0" encoding="utf-8"?>
 <?mso-contentType ?>
 <FormTemplates xmlns="http://schemas.microsoft.com/sharepoint/v3/contenttype/forms">
   <Display>DocumentLibraryForm</Display>
   <Edit>DocumentLibraryForm</Edit>
   <New>DocumentLibraryForm</New>
 </FormTemplates>
-</file>
-
-<file path=customXml/item3.xml><?xml version="1.0" encoding="utf-8"?>
-<p:properties xmlns:p="http://schemas.microsoft.com/office/2006/metadata/properties" xmlns:xsi="http://www.w3.org/2001/XMLSchema-instance" xmlns:pc="http://schemas.microsoft.com/office/infopath/2007/PartnerControls">
-  <documentManagement/>
-</p:properties>
 </file>
 
 <file path=customXml/itemProps1.xml><?xml version="1.0" encoding="utf-8"?>
@@ -7622,18 +8912,18 @@
 </file>
 
 <file path=customXml/itemProps2.xml><?xml version="1.0" encoding="utf-8"?>
-<ds:datastoreItem xmlns:ds="http://schemas.openxmlformats.org/officeDocument/2006/customXml" ds:itemID="{32F734B7-743D-41BC-8CB1-3D854D8201C2}">
-  <ds:schemaRefs>
-    <ds:schemaRef ds:uri="http://schemas.microsoft.com/sharepoint/v3/contenttype/forms"/>
-  </ds:schemaRefs>
-</ds:datastoreItem>
-</file>
-
-<file path=customXml/itemProps3.xml><?xml version="1.0" encoding="utf-8"?>
 <ds:datastoreItem xmlns:ds="http://schemas.openxmlformats.org/officeDocument/2006/customXml" ds:itemID="{91DC4827-3CFF-425B-A994-5AB598C61E24}">
   <ds:schemaRefs>
     <ds:schemaRef ds:uri="http://schemas.microsoft.com/office/2006/metadata/properties"/>
     <ds:schemaRef ds:uri="http://schemas.microsoft.com/office/infopath/2007/PartnerControls"/>
   </ds:schemaRefs>
 </ds:datastoreItem>
+</file>
+
+<file path=customXml/itemProps3.xml><?xml version="1.0" encoding="utf-8"?>
+<ds:datastoreItem xmlns:ds="http://schemas.openxmlformats.org/officeDocument/2006/customXml" ds:itemID="{32F734B7-743D-41BC-8CB1-3D854D8201C2}">
+  <ds:schemaRefs>
+    <ds:schemaRef ds:uri="http://schemas.microsoft.com/sharepoint/v3/contenttype/forms"/>
+  </ds:schemaRefs>
+</ds:datastoreItem>
 </file>
</xml_diff>

<commit_message>
Correccion en la numeracion de las actas
</commit_message>
<xml_diff>
--- a/Documentacion/Editable/Actas.docx
+++ b/Documentacion/Editable/Actas.docx
@@ -1301,23 +1301,7 @@
               </w:rPr>
             </w:pPr>
             <w:r>
-              <w:t xml:space="preserve">Nos reunimos por primera vez con todo el grupo, hablamos sobre el objetivo y la intención de desarrollar esta aplicación, asi mismo se </w:t>
-            </w:r>
-            <w:proofErr w:type="spellStart"/>
-            <w:r>
-              <w:t>creo</w:t>
-            </w:r>
-            <w:proofErr w:type="spellEnd"/>
-            <w:r>
-              <w:t xml:space="preserve"> el repositorio en Git </w:t>
-            </w:r>
-            <w:proofErr w:type="gramStart"/>
-            <w:r>
-              <w:t>Hub</w:t>
-            </w:r>
-            <w:proofErr w:type="gramEnd"/>
-            <w:r>
-              <w:t xml:space="preserve"> y el grupo en Teams para facilitar las reuniones, asignamos algunas tareas iniciales necesarias para el primer </w:t>
+              <w:t xml:space="preserve">Nos reunimos por primera vez con todo el grupo, hablamos sobre el objetivo y la intención de desarrollar esta aplicación, asi mismo se creo el repositorio en Git Hub y el grupo en Teams para facilitar las reuniones, asignamos algunas tareas iniciales necesarias para el primer </w:t>
             </w:r>
             <w:r>
               <w:t>documento.</w:t>
@@ -2621,15 +2605,7 @@
               </w:rPr>
             </w:pPr>
             <w:r>
-              <w:t xml:space="preserve">Todo el grupo se reunió para organizar y colocarle un formato APA al documento final, asi mismo entre todos se revisó la redacción del documento, se </w:t>
-            </w:r>
-            <w:proofErr w:type="gramStart"/>
-            <w:r>
-              <w:t>re plantearon</w:t>
-            </w:r>
-            <w:proofErr w:type="gramEnd"/>
-            <w:r>
-              <w:t xml:space="preserve"> los objetivos y se concretaron los objetivos específicos, además se crearon las historias de usuarios y una primera idea de la base de datos.</w:t>
+              <w:t>Todo el grupo se reunió para organizar y colocarle un formato APA al documento final, asi mismo entre todos se revisó la redacción del documento, se re plantearon los objetivos y se concretaron los objetivos específicos, además se crearon las historias de usuarios y una primera idea de la base de datos.</w:t>
             </w:r>
           </w:p>
         </w:tc>
@@ -3941,23 +3917,7 @@
               </w:rPr>
             </w:pPr>
             <w:r>
-              <w:t xml:space="preserve">Se comenzaron </w:t>
-            </w:r>
-            <w:proofErr w:type="spellStart"/>
-            <w:r>
-              <w:t>lo</w:t>
-            </w:r>
-            <w:proofErr w:type="spellEnd"/>
-            <w:r>
-              <w:t xml:space="preserve"> primeros mockups reuniendo referencias de aplicaciones móviles similares, se </w:t>
-            </w:r>
-            <w:proofErr w:type="spellStart"/>
-            <w:r>
-              <w:t>planteo</w:t>
-            </w:r>
-            <w:proofErr w:type="spellEnd"/>
-            <w:r>
-              <w:t xml:space="preserve"> el uso de logos en “píxel art” para mantener el enfoque atractivo, asi mismo se asignó la creación de del logotipo con el mismo arte. </w:t>
+              <w:t xml:space="preserve">Se comenzaron lo primeros mockups reuniendo referencias de aplicaciones móviles similares, se planteo el uso de logos en “píxel art” para mantener el enfoque atractivo, asi mismo se asignó la creación de del logotipo con el mismo arte. </w:t>
             </w:r>
           </w:p>
         </w:tc>
@@ -4229,21 +4189,7 @@
               <w:rPr>
                 <w:rFonts w:ascii="Gill Sans MT" w:hAnsi="Gill Sans MT" w:cs="Arial"/>
               </w:rPr>
-              <w:t xml:space="preserve">Organizar las épicas en el repositorio con el uso de Zen </w:t>
-            </w:r>
-            <w:proofErr w:type="gramStart"/>
-            <w:r>
-              <w:rPr>
-                <w:rFonts w:ascii="Gill Sans MT" w:hAnsi="Gill Sans MT" w:cs="Arial"/>
-              </w:rPr>
-              <w:t>Hub</w:t>
-            </w:r>
-            <w:proofErr w:type="gramEnd"/>
-            <w:r>
-              <w:rPr>
-                <w:rFonts w:ascii="Gill Sans MT" w:hAnsi="Gill Sans MT" w:cs="Arial"/>
-              </w:rPr>
-              <w:t xml:space="preserve"> y asignación de tareas generales para la semana.</w:t>
+              <w:t>Organizar las épicas en el repositorio con el uso de Zen Hub y asignación de tareas generales para la semana.</w:t>
             </w:r>
           </w:p>
         </w:tc>
@@ -5330,15 +5276,7 @@
               <w:t xml:space="preserve"> crearon y asignaros las </w:t>
             </w:r>
             <w:r>
-              <w:t xml:space="preserve">tareas a los integrantes del grupo por medio del Zen </w:t>
-            </w:r>
-            <w:proofErr w:type="gramStart"/>
-            <w:r>
-              <w:t>Hub</w:t>
-            </w:r>
-            <w:proofErr w:type="gramEnd"/>
-            <w:r>
-              <w:t xml:space="preserve">, </w:t>
+              <w:t xml:space="preserve">tareas a los integrantes del grupo por medio del Zen Hub, </w:t>
             </w:r>
             <w:r>
               <w:t>asi mismo se pidió una revisión a la profesora Isabel Mahecha para revisar que la plantación este bien</w:t>
@@ -6781,7 +6719,13 @@
               <w:rPr>
                 <w:rFonts w:ascii="Gill Sans MT" w:hAnsi="Gill Sans MT" w:cs="Arial"/>
               </w:rPr>
-              <w:t>05</w:t>
+              <w:t>0</w:t>
+            </w:r>
+            <w:r>
+              <w:rPr>
+                <w:rFonts w:ascii="Gill Sans MT" w:hAnsi="Gill Sans MT" w:cs="Arial"/>
+              </w:rPr>
+              <w:t>6</w:t>
             </w:r>
           </w:p>
         </w:tc>
@@ -7026,19 +6970,7 @@
               <w:rPr>
                 <w:rFonts w:ascii="Gill Sans MT" w:hAnsi="Gill Sans MT" w:cs="Arial"/>
               </w:rPr>
-              <w:t>1</w:t>
-            </w:r>
-            <w:r>
-              <w:rPr>
-                <w:rFonts w:ascii="Gill Sans MT" w:hAnsi="Gill Sans MT" w:cs="Arial"/>
-              </w:rPr>
-              <w:t>8</w:t>
-            </w:r>
-            <w:r>
-              <w:rPr>
-                <w:rFonts w:ascii="Gill Sans MT" w:hAnsi="Gill Sans MT" w:cs="Arial"/>
-              </w:rPr>
-              <w:t xml:space="preserve"> – septiembre - 2020</w:t>
+              <w:t>18 – septiembre - 2020</w:t>
             </w:r>
           </w:p>
         </w:tc>
@@ -7145,19 +7077,7 @@
               <w:rPr>
                 <w:rFonts w:ascii="Gill Sans MT" w:hAnsi="Gill Sans MT" w:cs="Arial"/>
               </w:rPr>
-              <w:t>10:</w:t>
-            </w:r>
-            <w:r>
-              <w:rPr>
-                <w:rFonts w:ascii="Gill Sans MT" w:hAnsi="Gill Sans MT" w:cs="Arial"/>
-              </w:rPr>
-              <w:t>15</w:t>
-            </w:r>
-            <w:r>
-              <w:rPr>
-                <w:rFonts w:ascii="Gill Sans MT" w:hAnsi="Gill Sans MT" w:cs="Arial"/>
-              </w:rPr>
-              <w:t xml:space="preserve"> am</w:t>
+              <w:t>10:15 am</w:t>
             </w:r>
           </w:p>
         </w:tc>
@@ -7841,10 +7761,7 @@
             </w:r>
             <w:r>
               <w:br/>
-              <w:t xml:space="preserve">Reunión enfocada </w:t>
-            </w:r>
-            <w:r>
-              <w:t xml:space="preserve">en el avance realizado según las tareas propuestas, además se </w:t>
+              <w:t xml:space="preserve">Reunión enfocada en el avance realizado según las tareas propuestas, además se </w:t>
             </w:r>
             <w:r>
               <w:t>plantea el</w:t>
@@ -7910,21 +7827,7 @@
               <w:rPr>
                 <w:rFonts w:cstheme="minorHAnsi"/>
               </w:rPr>
-              <w:t xml:space="preserve">Se reviso el diagrama de clases y el avance del </w:t>
-            </w:r>
-            <w:proofErr w:type="spellStart"/>
-            <w:r>
-              <w:rPr>
-                <w:rFonts w:cstheme="minorHAnsi"/>
-              </w:rPr>
-              <w:t>frontend</w:t>
-            </w:r>
-            <w:proofErr w:type="spellEnd"/>
-            <w:r>
-              <w:rPr>
-                <w:rFonts w:cstheme="minorHAnsi"/>
-              </w:rPr>
-              <w:t>, se revisaron las clases virtuales y el progreso a futuro que podrá tener el  desarrollo.</w:t>
+              <w:t>Se reviso el diagrama de clases y el avance del frontend, se revisaron las clases virtuales y el progreso a futuro que podrá tener el  desarrollo.</w:t>
             </w:r>
           </w:p>
         </w:tc>
@@ -8879,18 +8782,18 @@
 </file>
 
 <file path=customXml/item2.xml><?xml version="1.0" encoding="utf-8"?>
-<p:properties xmlns:p="http://schemas.microsoft.com/office/2006/metadata/properties" xmlns:xsi="http://www.w3.org/2001/XMLSchema-instance" xmlns:pc="http://schemas.microsoft.com/office/infopath/2007/PartnerControls">
-  <documentManagement/>
-</p:properties>
-</file>
-
-<file path=customXml/item3.xml><?xml version="1.0" encoding="utf-8"?>
 <?mso-contentType ?>
 <FormTemplates xmlns="http://schemas.microsoft.com/sharepoint/v3/contenttype/forms">
   <Display>DocumentLibraryForm</Display>
   <Edit>DocumentLibraryForm</Edit>
   <New>DocumentLibraryForm</New>
 </FormTemplates>
+</file>
+
+<file path=customXml/item3.xml><?xml version="1.0" encoding="utf-8"?>
+<p:properties xmlns:p="http://schemas.microsoft.com/office/2006/metadata/properties" xmlns:xsi="http://www.w3.org/2001/XMLSchema-instance" xmlns:pc="http://schemas.microsoft.com/office/infopath/2007/PartnerControls">
+  <documentManagement/>
+</p:properties>
 </file>
 
 <file path=customXml/itemProps1.xml><?xml version="1.0" encoding="utf-8"?>
@@ -8912,18 +8815,18 @@
 </file>
 
 <file path=customXml/itemProps2.xml><?xml version="1.0" encoding="utf-8"?>
+<ds:datastoreItem xmlns:ds="http://schemas.openxmlformats.org/officeDocument/2006/customXml" ds:itemID="{32F734B7-743D-41BC-8CB1-3D854D8201C2}">
+  <ds:schemaRefs>
+    <ds:schemaRef ds:uri="http://schemas.microsoft.com/sharepoint/v3/contenttype/forms"/>
+  </ds:schemaRefs>
+</ds:datastoreItem>
+</file>
+
+<file path=customXml/itemProps3.xml><?xml version="1.0" encoding="utf-8"?>
 <ds:datastoreItem xmlns:ds="http://schemas.openxmlformats.org/officeDocument/2006/customXml" ds:itemID="{91DC4827-3CFF-425B-A994-5AB598C61E24}">
   <ds:schemaRefs>
     <ds:schemaRef ds:uri="http://schemas.microsoft.com/office/2006/metadata/properties"/>
     <ds:schemaRef ds:uri="http://schemas.microsoft.com/office/infopath/2007/PartnerControls"/>
   </ds:schemaRefs>
 </ds:datastoreItem>
-</file>
-
-<file path=customXml/itemProps3.xml><?xml version="1.0" encoding="utf-8"?>
-<ds:datastoreItem xmlns:ds="http://schemas.openxmlformats.org/officeDocument/2006/customXml" ds:itemID="{32F734B7-743D-41BC-8CB1-3D854D8201C2}">
-  <ds:schemaRefs>
-    <ds:schemaRef ds:uri="http://schemas.microsoft.com/sharepoint/v3/contenttype/forms"/>
-  </ds:schemaRefs>
-</ds:datastoreItem>
 </file>
</xml_diff>